<commit_message>
changed part of templates. do not use this version yet!
</commit_message>
<xml_diff>
--- a/template/BP 2004/BP2004_GMS_Abgangszeugnis_HS_9_10.docx
+++ b/template/BP 2004/BP2004_GMS_Abgangszeugnis_HS_9_10.docx
@@ -11,18 +11,16 @@
         <w:tblLook w:val="04A0" w:firstRow="1" w:lastRow="0" w:firstColumn="1" w:lastColumn="0" w:noHBand="0" w:noVBand="1"/>
       </w:tblPr>
       <w:tblGrid>
-        <w:gridCol w:w="1135"/>
-        <w:gridCol w:w="906"/>
+        <w:gridCol w:w="2041"/>
         <w:gridCol w:w="654"/>
         <w:gridCol w:w="60"/>
-        <w:gridCol w:w="1327"/>
-        <w:gridCol w:w="172"/>
+        <w:gridCol w:w="1499"/>
         <w:gridCol w:w="567"/>
-        <w:gridCol w:w="172"/>
-        <w:gridCol w:w="1130"/>
-        <w:gridCol w:w="1108"/>
+        <w:gridCol w:w="851"/>
+        <w:gridCol w:w="1559"/>
         <w:gridCol w:w="933"/>
-        <w:gridCol w:w="2042"/>
+        <w:gridCol w:w="11"/>
+        <w:gridCol w:w="2031"/>
       </w:tblGrid>
       <w:tr>
         <w:trPr>
@@ -32,7 +30,7 @@
         <w:tc>
           <w:tcPr>
             <w:tcW w:w="2695" w:type="dxa"/>
-            <w:gridSpan w:val="3"/>
+            <w:gridSpan w:val="2"/>
             <w:vMerge w:val="restart"/>
             <w:tcBorders>
               <w:top w:val="nil"/>
@@ -54,10 +52,10 @@
             <w:r>
               <w:rPr>
                 <w:noProof/>
-                <w:lang w:val="en-US" w:eastAsia="zh-CN"/>
+                <w:lang w:eastAsia="de-DE"/>
               </w:rPr>
               <w:drawing>
-                <wp:anchor distT="0" distB="0" distL="114300" distR="114300" simplePos="0" relativeHeight="251658240" behindDoc="0" locked="0" layoutInCell="1" allowOverlap="1">
+                <wp:anchor distT="0" distB="0" distL="114300" distR="114300" simplePos="0" relativeHeight="251658240" behindDoc="0" locked="0" layoutInCell="1" allowOverlap="1" wp14:anchorId="3A41918C" wp14:editId="00796947">
                   <wp:simplePos x="1685925" y="314325"/>
                   <wp:positionH relativeFrom="margin">
                     <wp:align>left</wp:align>
@@ -111,7 +109,7 @@
         <w:tc>
           <w:tcPr>
             <w:tcW w:w="7511" w:type="dxa"/>
-            <w:gridSpan w:val="9"/>
+            <w:gridSpan w:val="8"/>
             <w:tcBorders>
               <w:top w:val="nil"/>
               <w:left w:val="nil"/>
@@ -123,18 +121,12 @@
           <w:p>
             <w:pPr>
               <w:ind w:left="-391" w:firstLine="142"/>
+              <w:jc w:val="center"/>
               <w:rPr>
                 <w:b/>
                 <w:sz w:val="26"/>
               </w:rPr>
             </w:pPr>
-            <w:r>
-              <w:rPr>
-                <w:b/>
-                <w:sz w:val="26"/>
-              </w:rPr>
-              <w:t xml:space="preserve">   </w:t>
-            </w:r>
             <w:r>
               <w:rPr>
                 <w:b/>
@@ -153,7 +145,7 @@
         <w:tc>
           <w:tcPr>
             <w:tcW w:w="2695" w:type="dxa"/>
-            <w:gridSpan w:val="3"/>
+            <w:gridSpan w:val="2"/>
             <w:vMerge/>
             <w:tcBorders>
               <w:left w:val="nil"/>
@@ -177,7 +169,7 @@
         <w:tc>
           <w:tcPr>
             <w:tcW w:w="7511" w:type="dxa"/>
-            <w:gridSpan w:val="9"/>
+            <w:gridSpan w:val="8"/>
             <w:tcBorders>
               <w:top w:val="nil"/>
               <w:left w:val="nil"/>
@@ -238,6 +230,11 @@
               <w:fldChar w:fldCharType="separate"/>
             </w:r>
             <w:r>
+              <w:rPr>
+                <w:b/>
+                <w:sz w:val="26"/>
+                <w:szCs w:val="26"/>
+              </w:rPr>
               <w:t>${schule}</w:t>
             </w:r>
             <w:r>
@@ -260,7 +257,7 @@
         <w:tc>
           <w:tcPr>
             <w:tcW w:w="2695" w:type="dxa"/>
-            <w:gridSpan w:val="3"/>
+            <w:gridSpan w:val="2"/>
             <w:vMerge/>
             <w:tcBorders>
               <w:left w:val="nil"/>
@@ -277,7 +274,7 @@
         <w:tc>
           <w:tcPr>
             <w:tcW w:w="7511" w:type="dxa"/>
-            <w:gridSpan w:val="9"/>
+            <w:gridSpan w:val="8"/>
             <w:tcBorders>
               <w:top w:val="single" w:sz="4" w:space="0" w:color="auto"/>
               <w:left w:val="nil"/>
@@ -307,7 +304,7 @@
         <w:tc>
           <w:tcPr>
             <w:tcW w:w="2695" w:type="dxa"/>
-            <w:gridSpan w:val="3"/>
+            <w:gridSpan w:val="2"/>
             <w:vMerge/>
             <w:tcBorders>
               <w:left w:val="nil"/>
@@ -328,7 +325,7 @@
         <w:tc>
           <w:tcPr>
             <w:tcW w:w="7511" w:type="dxa"/>
-            <w:gridSpan w:val="9"/>
+            <w:gridSpan w:val="8"/>
             <w:tcBorders>
               <w:top w:val="nil"/>
               <w:left w:val="nil"/>
@@ -373,7 +370,7 @@
         <w:tc>
           <w:tcPr>
             <w:tcW w:w="2755" w:type="dxa"/>
-            <w:gridSpan w:val="4"/>
+            <w:gridSpan w:val="3"/>
             <w:tcBorders>
               <w:top w:val="nil"/>
               <w:left w:val="nil"/>
@@ -502,7 +499,7 @@
         <w:tc>
           <w:tcPr>
             <w:tcW w:w="7451" w:type="dxa"/>
-            <w:gridSpan w:val="8"/>
+            <w:gridSpan w:val="7"/>
             <w:tcBorders>
               <w:top w:val="nil"/>
               <w:left w:val="nil"/>
@@ -546,6 +543,10 @@
               <w:fldChar w:fldCharType="separate"/>
             </w:r>
             <w:r>
+              <w:rPr>
+                <w:noProof/>
+                <w:sz w:val="22"/>
+              </w:rPr>
               <w:t>${name}</w:t>
             </w:r>
             <w:r>
@@ -566,7 +567,7 @@
         <w:tc>
           <w:tcPr>
             <w:tcW w:w="2755" w:type="dxa"/>
-            <w:gridSpan w:val="4"/>
+            <w:gridSpan w:val="3"/>
             <w:tcBorders>
               <w:top w:val="nil"/>
               <w:left w:val="nil"/>
@@ -674,7 +675,7 @@
         <w:tc>
           <w:tcPr>
             <w:tcW w:w="7451" w:type="dxa"/>
-            <w:gridSpan w:val="8"/>
+            <w:gridSpan w:val="7"/>
             <w:tcBorders>
               <w:top w:val="nil"/>
               <w:left w:val="nil"/>
@@ -724,13 +725,11 @@
               <w:fldChar w:fldCharType="separate"/>
             </w:r>
             <w:r>
-              <w:t>${</w:t>
-            </w:r>
-            <w:r>
-              <w:t>geburt</w:t>
-            </w:r>
-            <w:r>
-              <w:t>}</w:t>
+              <w:rPr>
+                <w:noProof/>
+                <w:sz w:val="22"/>
+              </w:rPr>
+              <w:t>${geburt}</w:t>
             </w:r>
             <w:r>
               <w:rPr>
@@ -750,7 +749,7 @@
         <w:tc>
           <w:tcPr>
             <w:tcW w:w="2755" w:type="dxa"/>
-            <w:gridSpan w:val="4"/>
+            <w:gridSpan w:val="3"/>
             <w:tcBorders>
               <w:top w:val="nil"/>
               <w:left w:val="nil"/>
@@ -776,7 +775,7 @@
         <w:tc>
           <w:tcPr>
             <w:tcW w:w="7451" w:type="dxa"/>
-            <w:gridSpan w:val="8"/>
+            <w:gridSpan w:val="7"/>
             <w:tcBorders>
               <w:top w:val="nil"/>
               <w:left w:val="nil"/>
@@ -849,7 +848,7 @@
         <w:tc>
           <w:tcPr>
             <w:tcW w:w="10206" w:type="dxa"/>
-            <w:gridSpan w:val="12"/>
+            <w:gridSpan w:val="10"/>
             <w:tcBorders>
               <w:top w:val="nil"/>
               <w:left w:val="nil"/>
@@ -879,7 +878,7 @@
         <w:tc>
           <w:tcPr>
             <w:tcW w:w="10206" w:type="dxa"/>
-            <w:gridSpan w:val="12"/>
+            <w:gridSpan w:val="10"/>
             <w:tcBorders>
               <w:top w:val="nil"/>
               <w:left w:val="nil"/>
@@ -890,22 +889,44 @@
           </w:tcPr>
           <w:p>
             <w:pPr>
-              <w:spacing w:before="36"/>
+              <w:spacing w:before="36" w:line="264" w:lineRule="auto"/>
               <w:ind w:right="-23"/>
               <w:rPr>
                 <w:rFonts w:eastAsia="Arial"/>
+                <w:b/>
               </w:rPr>
             </w:pPr>
             <w:r>
               <w:rPr>
                 <w:rFonts w:eastAsia="Arial"/>
+                <w:b/>
                 <w:spacing w:val="2"/>
-              </w:rPr>
-              <w:t>verlässt nach Erfüllung der Pflicht zum Besuch einer auf der Grundschule aufbauenden Schule</w:t>
-            </w:r>
-            <w:r>
-              <w:rPr>
-                <w:rFonts w:eastAsia="Arial"/>
+                <w:sz w:val="22"/>
+              </w:rPr>
+              <w:t xml:space="preserve">verlässt nach Erfüllung der Pflicht zum Besuch einer auf der Grundschule aufbauenden </w:t>
+            </w:r>
+            <w:r>
+              <w:rPr>
+                <w:rFonts w:eastAsia="Arial"/>
+                <w:b/>
+                <w:spacing w:val="2"/>
+                <w:sz w:val="22"/>
+              </w:rPr>
+              <w:br/>
+            </w:r>
+            <w:r>
+              <w:rPr>
+                <w:rFonts w:eastAsia="Arial"/>
+                <w:b/>
+                <w:spacing w:val="2"/>
+                <w:sz w:val="22"/>
+              </w:rPr>
+              <w:t>Schule</w:t>
+            </w:r>
+            <w:r>
+              <w:rPr>
+                <w:rFonts w:eastAsia="Arial"/>
+                <w:b/>
                 <w:spacing w:val="2"/>
               </w:rPr>
               <w:t xml:space="preserve"> </w:t>
@@ -913,11 +934,11 @@
             <w:sdt>
               <w:sdtPr>
                 <w:rPr>
-                  <w:rStyle w:val="Formatvorlage62"/>
+                  <w:rStyle w:val="Formatvorlage74"/>
                 </w:rPr>
                 <w:id w:val="-1789965578"/>
                 <w:placeholder>
-                  <w:docPart w:val="3615F55859604A398A8CE27FA9EB7A47"/>
+                  <w:docPart w:val="0B4E3F425D6A4A2CA6BD1F8CE74D5344"/>
                 </w:placeholder>
                 <w:dropDownList>
                   <w:listItem w:value="Wählen Sie ein Element aus."/>
@@ -929,13 +950,15 @@
                 <w:rPr>
                   <w:rStyle w:val="a0"/>
                   <w:rFonts w:eastAsia="Arial"/>
+                  <w:b w:val="0"/>
                   <w:spacing w:val="2"/>
+                  <w:sz w:val="24"/>
                 </w:rPr>
               </w:sdtEndPr>
               <w:sdtContent>
                 <w:r>
                   <w:rPr>
-                    <w:rStyle w:val="Formatvorlage62"/>
+                    <w:rStyle w:val="Formatvorlage74"/>
                   </w:rPr>
                   <w:t>am Ende der Klasse 9 die Schule.</w:t>
                 </w:r>
@@ -944,6 +967,7 @@
             <w:r>
               <w:rPr>
                 <w:rFonts w:eastAsia="Arial"/>
+                <w:b/>
                 <w:spacing w:val="2"/>
               </w:rPr>
               <w:t xml:space="preserve"> </w:t>
@@ -959,7 +983,7 @@
         <w:tc>
           <w:tcPr>
             <w:tcW w:w="10206" w:type="dxa"/>
-            <w:gridSpan w:val="12"/>
+            <w:gridSpan w:val="10"/>
             <w:tcBorders>
               <w:top w:val="nil"/>
               <w:left w:val="nil"/>
@@ -990,7 +1014,7 @@
         <w:tc>
           <w:tcPr>
             <w:tcW w:w="10206" w:type="dxa"/>
-            <w:gridSpan w:val="12"/>
+            <w:gridSpan w:val="10"/>
             <w:tcBorders>
               <w:top w:val="nil"/>
               <w:left w:val="nil"/>
@@ -1354,7 +1378,7 @@
             <w:tag w:val="Religionslehre/Ethik"/>
             <w:id w:val="-799451166"/>
             <w:placeholder>
-              <w:docPart w:val="023AB3AC68754C14894B8FFA1A984707"/>
+              <w:docPart w:val="AD0DFDC38C61442B8A00A934CF596B02"/>
             </w:placeholder>
             <w:dropDownList>
               <w:listItem w:value="Wählen Sie ein Element aus."/>
@@ -1374,7 +1398,7 @@
             <w:tc>
               <w:tcPr>
                 <w:tcW w:w="2755" w:type="dxa"/>
-                <w:gridSpan w:val="4"/>
+                <w:gridSpan w:val="3"/>
                 <w:tcBorders>
                   <w:top w:val="nil"/>
                   <w:left w:val="nil"/>
@@ -1385,7 +1409,6 @@
               </w:tcPr>
               <w:p>
                 <w:pPr>
-                  <w:spacing w:before="120" w:line="288" w:lineRule="auto"/>
                   <w:ind w:right="-79"/>
                   <w:rPr>
                     <w:rFonts w:eastAsia="Arial"/>
@@ -1410,7 +1433,7 @@
             </w:rPr>
             <w:id w:val="-1149277970"/>
             <w:placeholder>
-              <w:docPart w:val="023AB3AC68754C14894B8FFA1A984707"/>
+              <w:docPart w:val="AD0DFDC38C61442B8A00A934CF596B02"/>
             </w:placeholder>
             <w:dropDownList>
               <w:listItem w:value="Wählen Sie ein Element aus."/>
@@ -1433,7 +1456,7 @@
             <w:tc>
               <w:tcPr>
                 <w:tcW w:w="2066" w:type="dxa"/>
-                <w:gridSpan w:val="3"/>
+                <w:gridSpan w:val="2"/>
                 <w:tcBorders>
                   <w:top w:val="nil"/>
                   <w:left w:val="nil"/>
@@ -1462,7 +1485,7 @@
         <w:tc>
           <w:tcPr>
             <w:tcW w:w="2410" w:type="dxa"/>
-            <w:gridSpan w:val="3"/>
+            <w:gridSpan w:val="2"/>
             <w:tcBorders>
               <w:top w:val="nil"/>
               <w:left w:val="nil"/>
@@ -1473,7 +1496,6 @@
           </w:tcPr>
           <w:p>
             <w:pPr>
-              <w:spacing w:before="120" w:line="288" w:lineRule="auto"/>
               <w:ind w:right="641"/>
               <w:rPr>
                 <w:rFonts w:eastAsia="Arial"/>
@@ -1498,7 +1520,7 @@
             </w:rPr>
             <w:id w:val="1202898027"/>
             <w:placeholder>
-              <w:docPart w:val="023AB3AC68754C14894B8FFA1A984707"/>
+              <w:docPart w:val="AD0DFDC38C61442B8A00A934CF596B02"/>
             </w:placeholder>
             <w:dropDownList>
               <w:listItem w:value="Wählen Sie ein Element aus."/>
@@ -1521,7 +1543,7 @@
             <w:tc>
               <w:tcPr>
                 <w:tcW w:w="2975" w:type="dxa"/>
-                <w:gridSpan w:val="2"/>
+                <w:gridSpan w:val="3"/>
                 <w:tcBorders>
                   <w:top w:val="nil"/>
                   <w:left w:val="nil"/>
@@ -1556,7 +1578,7 @@
         <w:tc>
           <w:tcPr>
             <w:tcW w:w="2755" w:type="dxa"/>
-            <w:gridSpan w:val="4"/>
+            <w:gridSpan w:val="3"/>
             <w:tcBorders>
               <w:top w:val="nil"/>
               <w:left w:val="nil"/>
@@ -1586,7 +1608,7 @@
             </w:rPr>
             <w:id w:val="-1316183374"/>
             <w:placeholder>
-              <w:docPart w:val="023AB3AC68754C14894B8FFA1A984707"/>
+              <w:docPart w:val="AD0DFDC38C61442B8A00A934CF596B02"/>
             </w:placeholder>
             <w:dropDownList>
               <w:listItem w:value="Wählen Sie ein Element aus."/>
@@ -1609,7 +1631,7 @@
             <w:tc>
               <w:tcPr>
                 <w:tcW w:w="2066" w:type="dxa"/>
-                <w:gridSpan w:val="3"/>
+                <w:gridSpan w:val="2"/>
                 <w:tcBorders>
                   <w:top w:val="nil"/>
                   <w:left w:val="nil"/>
@@ -1638,7 +1660,7 @@
         <w:tc>
           <w:tcPr>
             <w:tcW w:w="2410" w:type="dxa"/>
-            <w:gridSpan w:val="3"/>
+            <w:gridSpan w:val="2"/>
             <w:tcBorders>
               <w:top w:val="nil"/>
               <w:left w:val="nil"/>
@@ -1668,7 +1690,7 @@
             </w:rPr>
             <w:id w:val="1704902643"/>
             <w:placeholder>
-              <w:docPart w:val="023AB3AC68754C14894B8FFA1A984707"/>
+              <w:docPart w:val="AD0DFDC38C61442B8A00A934CF596B02"/>
             </w:placeholder>
             <w:dropDownList>
               <w:listItem w:value="Wählen Sie ein Element aus."/>
@@ -1691,7 +1713,7 @@
             <w:tc>
               <w:tcPr>
                 <w:tcW w:w="2975" w:type="dxa"/>
-                <w:gridSpan w:val="2"/>
+                <w:gridSpan w:val="3"/>
                 <w:tcBorders>
                   <w:top w:val="nil"/>
                   <w:left w:val="nil"/>
@@ -1726,7 +1748,7 @@
         <w:tc>
           <w:tcPr>
             <w:tcW w:w="2755" w:type="dxa"/>
-            <w:gridSpan w:val="4"/>
+            <w:gridSpan w:val="3"/>
             <w:tcBorders>
               <w:top w:val="nil"/>
               <w:left w:val="nil"/>
@@ -1756,7 +1778,7 @@
             </w:rPr>
             <w:id w:val="-1644116568"/>
             <w:placeholder>
-              <w:docPart w:val="023AB3AC68754C14894B8FFA1A984707"/>
+              <w:docPart w:val="AD0DFDC38C61442B8A00A934CF596B02"/>
             </w:placeholder>
             <w:dropDownList>
               <w:listItem w:value="Wählen Sie ein Element aus."/>
@@ -1779,7 +1801,7 @@
             <w:tc>
               <w:tcPr>
                 <w:tcW w:w="2066" w:type="dxa"/>
-                <w:gridSpan w:val="3"/>
+                <w:gridSpan w:val="2"/>
                 <w:tcBorders>
                   <w:top w:val="nil"/>
                   <w:left w:val="nil"/>
@@ -1808,7 +1830,7 @@
         <w:tc>
           <w:tcPr>
             <w:tcW w:w="2410" w:type="dxa"/>
-            <w:gridSpan w:val="3"/>
+            <w:gridSpan w:val="2"/>
             <w:tcBorders>
               <w:top w:val="nil"/>
               <w:left w:val="nil"/>
@@ -1838,7 +1860,7 @@
             </w:rPr>
             <w:id w:val="-1033727556"/>
             <w:placeholder>
-              <w:docPart w:val="023AB3AC68754C14894B8FFA1A984707"/>
+              <w:docPart w:val="AD0DFDC38C61442B8A00A934CF596B02"/>
             </w:placeholder>
             <w:dropDownList>
               <w:listItem w:value="Wählen Sie ein Element aus."/>
@@ -1861,7 +1883,7 @@
             <w:tc>
               <w:tcPr>
                 <w:tcW w:w="2975" w:type="dxa"/>
-                <w:gridSpan w:val="2"/>
+                <w:gridSpan w:val="3"/>
                 <w:tcBorders>
                   <w:top w:val="nil"/>
                   <w:left w:val="nil"/>
@@ -1896,7 +1918,7 @@
         <w:tc>
           <w:tcPr>
             <w:tcW w:w="2755" w:type="dxa"/>
-            <w:gridSpan w:val="4"/>
+            <w:gridSpan w:val="3"/>
             <w:tcBorders>
               <w:top w:val="nil"/>
               <w:left w:val="nil"/>
@@ -1926,7 +1948,7 @@
             </w:rPr>
             <w:id w:val="1020505584"/>
             <w:placeholder>
-              <w:docPart w:val="023AB3AC68754C14894B8FFA1A984707"/>
+              <w:docPart w:val="AD0DFDC38C61442B8A00A934CF596B02"/>
             </w:placeholder>
             <w:dropDownList>
               <w:listItem w:value="Wählen Sie ein Element aus."/>
@@ -1950,7 +1972,7 @@
             <w:tc>
               <w:tcPr>
                 <w:tcW w:w="2066" w:type="dxa"/>
-                <w:gridSpan w:val="3"/>
+                <w:gridSpan w:val="2"/>
                 <w:tcBorders>
                   <w:top w:val="nil"/>
                   <w:left w:val="nil"/>
@@ -1979,7 +2001,7 @@
         <w:tc>
           <w:tcPr>
             <w:tcW w:w="2410" w:type="dxa"/>
-            <w:gridSpan w:val="3"/>
+            <w:gridSpan w:val="2"/>
             <w:tcBorders>
               <w:top w:val="nil"/>
               <w:left w:val="nil"/>
@@ -2009,7 +2031,7 @@
             </w:rPr>
             <w:id w:val="-933828932"/>
             <w:placeholder>
-              <w:docPart w:val="023AB3AC68754C14894B8FFA1A984707"/>
+              <w:docPart w:val="AD0DFDC38C61442B8A00A934CF596B02"/>
             </w:placeholder>
             <w:dropDownList>
               <w:listItem w:value="Wählen Sie ein Element aus."/>
@@ -2019,6 +2041,7 @@
               <w:listItem w:displayText="ausreichend" w:value="ausreichend"/>
               <w:listItem w:displayText="mangelhaft" w:value="mangelhaft"/>
               <w:listItem w:displayText="ungenügend" w:value="ungenügend"/>
+              <w:listItem w:displayText="---" w:value="---"/>
             </w:dropDownList>
           </w:sdtPr>
           <w:sdtEndPr>
@@ -2032,7 +2055,7 @@
             <w:tc>
               <w:tcPr>
                 <w:tcW w:w="2975" w:type="dxa"/>
-                <w:gridSpan w:val="2"/>
+                <w:gridSpan w:val="3"/>
                 <w:tcBorders>
                   <w:top w:val="nil"/>
                   <w:left w:val="nil"/>
@@ -2067,7 +2090,7 @@
         <w:tc>
           <w:tcPr>
             <w:tcW w:w="7231" w:type="dxa"/>
-            <w:gridSpan w:val="10"/>
+            <w:gridSpan w:val="7"/>
             <w:tcBorders>
               <w:top w:val="nil"/>
               <w:left w:val="nil"/>
@@ -2089,7 +2112,43 @@
                 <w:position w:val="-1"/>
                 <w:sz w:val="22"/>
               </w:rPr>
-              <w:t>Erdkunde, Wirtschaftskunde, Gemeinschaftskunde (EWG)</w:t>
+              <w:t xml:space="preserve">Erdkunde, Wirtschaftskunde, </w:t>
+            </w:r>
+            <w:r>
+              <w:rPr>
+                <w:rFonts w:eastAsia="Arial"/>
+                <w:w w:val="112"/>
+                <w:position w:val="-1"/>
+                <w:sz w:val="22"/>
+              </w:rPr>
+              <w:t>Gemeinschaftskunde</w:t>
+            </w:r>
+            <w:r>
+              <w:rPr>
+                <w:rFonts w:eastAsia="Arial"/>
+                <w:w w:val="112"/>
+                <w:position w:val="-1"/>
+                <w:sz w:val="22"/>
+              </w:rPr>
+              <w:t xml:space="preserve"> (</w:t>
+            </w:r>
+            <w:r>
+              <w:rPr>
+                <w:rFonts w:eastAsia="Arial"/>
+                <w:w w:val="112"/>
+                <w:position w:val="-1"/>
+                <w:sz w:val="22"/>
+              </w:rPr>
+              <w:t>EWG</w:t>
+            </w:r>
+            <w:r>
+              <w:rPr>
+                <w:rFonts w:eastAsia="Arial"/>
+                <w:w w:val="112"/>
+                <w:position w:val="-1"/>
+                <w:sz w:val="22"/>
+              </w:rPr>
+              <w:t>)</w:t>
             </w:r>
           </w:p>
         </w:tc>
@@ -2100,7 +2159,7 @@
             </w:rPr>
             <w:id w:val="-559027141"/>
             <w:placeholder>
-              <w:docPart w:val="023AB3AC68754C14894B8FFA1A984707"/>
+              <w:docPart w:val="AD0DFDC38C61442B8A00A934CF596B02"/>
             </w:placeholder>
             <w:dropDownList>
               <w:listItem w:value="Wählen Sie ein Element aus."/>
@@ -2123,7 +2182,7 @@
             <w:tc>
               <w:tcPr>
                 <w:tcW w:w="2975" w:type="dxa"/>
-                <w:gridSpan w:val="2"/>
+                <w:gridSpan w:val="3"/>
                 <w:tcBorders>
                   <w:top w:val="nil"/>
                   <w:left w:val="nil"/>
@@ -2158,7 +2217,7 @@
         <w:tc>
           <w:tcPr>
             <w:tcW w:w="7231" w:type="dxa"/>
-            <w:gridSpan w:val="10"/>
+            <w:gridSpan w:val="7"/>
             <w:tcBorders>
               <w:top w:val="nil"/>
               <w:left w:val="nil"/>
@@ -2180,7 +2239,34 @@
                 <w:position w:val="-1"/>
                 <w:sz w:val="22"/>
               </w:rPr>
-              <w:t>Naturwissenschaftliches Arbeiten (NWA)</w:t>
+              <w:t>N</w:t>
+            </w:r>
+            <w:r>
+              <w:rPr>
+                <w:rFonts w:eastAsia="Arial"/>
+                <w:w w:val="112"/>
+                <w:position w:val="-1"/>
+                <w:sz w:val="22"/>
+              </w:rPr>
+              <w:t>aturwissenschaftliches Arbeiten (</w:t>
+            </w:r>
+            <w:r>
+              <w:rPr>
+                <w:rFonts w:eastAsia="Arial"/>
+                <w:w w:val="112"/>
+                <w:position w:val="-1"/>
+                <w:sz w:val="22"/>
+              </w:rPr>
+              <w:t>NWA</w:t>
+            </w:r>
+            <w:r>
+              <w:rPr>
+                <w:rFonts w:eastAsia="Arial"/>
+                <w:w w:val="112"/>
+                <w:position w:val="-1"/>
+                <w:sz w:val="22"/>
+              </w:rPr>
+              <w:t>)</w:t>
             </w:r>
           </w:p>
         </w:tc>
@@ -2191,7 +2277,7 @@
             </w:rPr>
             <w:id w:val="-119458551"/>
             <w:placeholder>
-              <w:docPart w:val="023AB3AC68754C14894B8FFA1A984707"/>
+              <w:docPart w:val="AD0DFDC38C61442B8A00A934CF596B02"/>
             </w:placeholder>
             <w:dropDownList>
               <w:listItem w:value="Wählen Sie ein Element aus."/>
@@ -2214,7 +2300,7 @@
             <w:tc>
               <w:tcPr>
                 <w:tcW w:w="2975" w:type="dxa"/>
-                <w:gridSpan w:val="2"/>
+                <w:gridSpan w:val="3"/>
                 <w:tcBorders>
                   <w:top w:val="nil"/>
                   <w:left w:val="nil"/>
@@ -2249,7 +2335,7 @@
         <w:tc>
           <w:tcPr>
             <w:tcW w:w="10206" w:type="dxa"/>
-            <w:gridSpan w:val="12"/>
+            <w:gridSpan w:val="10"/>
             <w:tcBorders>
               <w:top w:val="nil"/>
               <w:left w:val="nil"/>
@@ -2272,7 +2358,270 @@
                 <w:position w:val="-1"/>
                 <w:sz w:val="22"/>
               </w:rPr>
-              <w:t>Leistungen im Wahlpflichtbereich:</w:t>
+              <w:t>L</w:t>
+            </w:r>
+            <w:r>
+              <w:rPr>
+                <w:rFonts w:eastAsia="Arial"/>
+                <w:spacing w:val="2"/>
+                <w:w w:val="112"/>
+                <w:position w:val="-1"/>
+                <w:sz w:val="22"/>
+              </w:rPr>
+              <w:t>e</w:t>
+            </w:r>
+            <w:r>
+              <w:rPr>
+                <w:rFonts w:eastAsia="Arial"/>
+                <w:w w:val="112"/>
+                <w:position w:val="-1"/>
+                <w:sz w:val="22"/>
+              </w:rPr>
+              <w:t>i</w:t>
+            </w:r>
+            <w:r>
+              <w:rPr>
+                <w:rFonts w:eastAsia="Arial"/>
+                <w:spacing w:val="-1"/>
+                <w:w w:val="112"/>
+                <w:position w:val="-1"/>
+                <w:sz w:val="22"/>
+              </w:rPr>
+              <w:t>s</w:t>
+            </w:r>
+            <w:r>
+              <w:rPr>
+                <w:rFonts w:eastAsia="Arial"/>
+                <w:spacing w:val="2"/>
+                <w:w w:val="112"/>
+                <w:position w:val="-1"/>
+                <w:sz w:val="22"/>
+              </w:rPr>
+              <w:t>t</w:t>
+            </w:r>
+            <w:r>
+              <w:rPr>
+                <w:rFonts w:eastAsia="Arial"/>
+                <w:spacing w:val="-1"/>
+                <w:w w:val="112"/>
+                <w:position w:val="-1"/>
+                <w:sz w:val="22"/>
+              </w:rPr>
+              <w:t>unge</w:t>
+            </w:r>
+            <w:r>
+              <w:rPr>
+                <w:rFonts w:eastAsia="Arial"/>
+                <w:w w:val="112"/>
+                <w:position w:val="-1"/>
+                <w:sz w:val="22"/>
+              </w:rPr>
+              <w:t>n</w:t>
+            </w:r>
+            <w:r>
+              <w:rPr>
+                <w:rFonts w:ascii="Times New Roman" w:eastAsia="Times New Roman" w:hAnsi="Times New Roman" w:cs="Times New Roman"/>
+                <w:spacing w:val="-6"/>
+                <w:w w:val="112"/>
+                <w:position w:val="-1"/>
+                <w:sz w:val="22"/>
+              </w:rPr>
+              <w:t xml:space="preserve"> </w:t>
+            </w:r>
+            <w:r>
+              <w:rPr>
+                <w:rFonts w:eastAsia="Arial"/>
+                <w:w w:val="112"/>
+                <w:position w:val="-1"/>
+                <w:sz w:val="22"/>
+              </w:rPr>
+              <w:t>im</w:t>
+            </w:r>
+            <w:r>
+              <w:rPr>
+                <w:rFonts w:ascii="Times New Roman" w:eastAsia="Times New Roman" w:hAnsi="Times New Roman" w:cs="Times New Roman"/>
+                <w:spacing w:val="2"/>
+                <w:w w:val="112"/>
+                <w:position w:val="-1"/>
+                <w:sz w:val="22"/>
+              </w:rPr>
+              <w:t xml:space="preserve"> </w:t>
+            </w:r>
+            <w:r>
+              <w:rPr>
+                <w:rFonts w:eastAsia="Arial"/>
+                <w:spacing w:val="-2"/>
+                <w:w w:val="102"/>
+                <w:position w:val="-1"/>
+                <w:sz w:val="22"/>
+              </w:rPr>
+              <w:t>W</w:t>
+            </w:r>
+            <w:r>
+              <w:rPr>
+                <w:rFonts w:eastAsia="Arial"/>
+                <w:spacing w:val="2"/>
+                <w:w w:val="102"/>
+                <w:position w:val="-1"/>
+                <w:sz w:val="22"/>
+              </w:rPr>
+              <w:t>a</w:t>
+            </w:r>
+            <w:r>
+              <w:rPr>
+                <w:rFonts w:eastAsia="Arial"/>
+                <w:spacing w:val="-1"/>
+                <w:w w:val="112"/>
+                <w:position w:val="-1"/>
+                <w:sz w:val="22"/>
+              </w:rPr>
+              <w:t>h</w:t>
+            </w:r>
+            <w:r>
+              <w:rPr>
+                <w:rFonts w:eastAsia="Arial"/>
+                <w:w w:val="128"/>
+                <w:position w:val="-1"/>
+                <w:sz w:val="22"/>
+              </w:rPr>
+              <w:t>l</w:t>
+            </w:r>
+            <w:r>
+              <w:rPr>
+                <w:rFonts w:eastAsia="Arial"/>
+                <w:spacing w:val="-1"/>
+                <w:w w:val="112"/>
+                <w:position w:val="-1"/>
+                <w:sz w:val="22"/>
+              </w:rPr>
+              <w:t>p</w:t>
+            </w:r>
+            <w:r>
+              <w:rPr>
+                <w:rFonts w:eastAsia="Arial"/>
+                <w:spacing w:val="-1"/>
+                <w:w w:val="123"/>
+                <w:position w:val="-1"/>
+                <w:sz w:val="22"/>
+              </w:rPr>
+              <w:t>f</w:t>
+            </w:r>
+            <w:r>
+              <w:rPr>
+                <w:rFonts w:eastAsia="Arial"/>
+                <w:spacing w:val="2"/>
+                <w:w w:val="128"/>
+                <w:position w:val="-1"/>
+                <w:sz w:val="22"/>
+              </w:rPr>
+              <w:t>l</w:t>
+            </w:r>
+            <w:r>
+              <w:rPr>
+                <w:rFonts w:eastAsia="Arial"/>
+                <w:w w:val="128"/>
+                <w:position w:val="-1"/>
+                <w:sz w:val="22"/>
+              </w:rPr>
+              <w:t>i</w:t>
+            </w:r>
+            <w:r>
+              <w:rPr>
+                <w:rFonts w:eastAsia="Arial"/>
+                <w:spacing w:val="-1"/>
+                <w:w w:val="113"/>
+                <w:position w:val="-1"/>
+                <w:sz w:val="22"/>
+              </w:rPr>
+              <w:t>c</w:t>
+            </w:r>
+            <w:r>
+              <w:rPr>
+                <w:rFonts w:eastAsia="Arial"/>
+                <w:spacing w:val="-1"/>
+                <w:w w:val="112"/>
+                <w:position w:val="-1"/>
+                <w:sz w:val="22"/>
+              </w:rPr>
+              <w:t>h</w:t>
+            </w:r>
+            <w:r>
+              <w:rPr>
+                <w:rFonts w:eastAsia="Arial"/>
+                <w:spacing w:val="2"/>
+                <w:w w:val="123"/>
+                <w:position w:val="-1"/>
+                <w:sz w:val="22"/>
+              </w:rPr>
+              <w:t>t</w:t>
+            </w:r>
+            <w:r>
+              <w:rPr>
+                <w:rFonts w:eastAsia="Arial"/>
+                <w:spacing w:val="-1"/>
+                <w:w w:val="112"/>
+                <w:position w:val="-1"/>
+                <w:sz w:val="22"/>
+              </w:rPr>
+              <w:t>b</w:t>
+            </w:r>
+            <w:r>
+              <w:rPr>
+                <w:rFonts w:eastAsia="Arial"/>
+                <w:spacing w:val="-1"/>
+                <w:w w:val="102"/>
+                <w:position w:val="-1"/>
+                <w:sz w:val="22"/>
+              </w:rPr>
+              <w:t>e</w:t>
+            </w:r>
+            <w:r>
+              <w:rPr>
+                <w:rFonts w:eastAsia="Arial"/>
+                <w:spacing w:val="1"/>
+                <w:w w:val="119"/>
+                <w:position w:val="-1"/>
+                <w:sz w:val="22"/>
+              </w:rPr>
+              <w:t>r</w:t>
+            </w:r>
+            <w:r>
+              <w:rPr>
+                <w:rFonts w:eastAsia="Arial"/>
+                <w:spacing w:val="2"/>
+                <w:w w:val="102"/>
+                <w:position w:val="-1"/>
+                <w:sz w:val="22"/>
+              </w:rPr>
+              <w:t>e</w:t>
+            </w:r>
+            <w:r>
+              <w:rPr>
+                <w:rFonts w:eastAsia="Arial"/>
+                <w:w w:val="128"/>
+                <w:position w:val="-1"/>
+                <w:sz w:val="22"/>
+              </w:rPr>
+              <w:t>i</w:t>
+            </w:r>
+            <w:r>
+              <w:rPr>
+                <w:rFonts w:eastAsia="Arial"/>
+                <w:spacing w:val="-1"/>
+                <w:w w:val="113"/>
+                <w:position w:val="-1"/>
+                <w:sz w:val="22"/>
+              </w:rPr>
+              <w:t>c</w:t>
+            </w:r>
+            <w:r>
+              <w:rPr>
+                <w:rFonts w:eastAsia="Arial"/>
+                <w:w w:val="112"/>
+                <w:position w:val="-1"/>
+                <w:sz w:val="22"/>
+              </w:rPr>
+              <w:t>h:</w:t>
             </w:r>
           </w:p>
         </w:tc>
@@ -2289,7 +2638,7 @@
             </w:rPr>
             <w:id w:val="816996385"/>
             <w:placeholder>
-              <w:docPart w:val="023AB3AC68754C14894B8FFA1A984707"/>
+              <w:docPart w:val="AD0DFDC38C61442B8A00A934CF596B02"/>
             </w:placeholder>
             <w:dropDownList>
               <w:listItem w:value="Wählen Sie ein Element aus."/>
@@ -2309,7 +2658,7 @@
             <w:tc>
               <w:tcPr>
                 <w:tcW w:w="7231" w:type="dxa"/>
-                <w:gridSpan w:val="10"/>
+                <w:gridSpan w:val="7"/>
                 <w:tcBorders>
                   <w:top w:val="nil"/>
                   <w:left w:val="nil"/>
@@ -2341,7 +2690,7 @@
             </w:rPr>
             <w:id w:val="1833329215"/>
             <w:placeholder>
-              <w:docPart w:val="023AB3AC68754C14894B8FFA1A984707"/>
+              <w:docPart w:val="AD0DFDC38C61442B8A00A934CF596B02"/>
             </w:placeholder>
             <w:dropDownList>
               <w:listItem w:value="Wählen Sie ein Element aus."/>
@@ -2364,7 +2713,7 @@
             <w:tc>
               <w:tcPr>
                 <w:tcW w:w="2975" w:type="dxa"/>
-                <w:gridSpan w:val="2"/>
+                <w:gridSpan w:val="3"/>
                 <w:tcBorders>
                   <w:top w:val="nil"/>
                   <w:left w:val="nil"/>
@@ -2399,7 +2748,7 @@
         <w:tc>
           <w:tcPr>
             <w:tcW w:w="10206" w:type="dxa"/>
-            <w:gridSpan w:val="12"/>
+            <w:gridSpan w:val="10"/>
             <w:tcBorders>
               <w:top w:val="nil"/>
               <w:left w:val="nil"/>
@@ -2422,7 +2771,104 @@
                 <w:position w:val="-1"/>
                 <w:sz w:val="22"/>
               </w:rPr>
-              <w:t>Leistungen im Profilfach:</w:t>
+              <w:t>L</w:t>
+            </w:r>
+            <w:r>
+              <w:rPr>
+                <w:rFonts w:eastAsia="Arial"/>
+                <w:spacing w:val="2"/>
+                <w:w w:val="112"/>
+                <w:position w:val="-1"/>
+                <w:sz w:val="22"/>
+              </w:rPr>
+              <w:t>e</w:t>
+            </w:r>
+            <w:r>
+              <w:rPr>
+                <w:rFonts w:eastAsia="Arial"/>
+                <w:w w:val="112"/>
+                <w:position w:val="-1"/>
+                <w:sz w:val="22"/>
+              </w:rPr>
+              <w:t>i</w:t>
+            </w:r>
+            <w:r>
+              <w:rPr>
+                <w:rFonts w:eastAsia="Arial"/>
+                <w:spacing w:val="-1"/>
+                <w:w w:val="112"/>
+                <w:position w:val="-1"/>
+                <w:sz w:val="22"/>
+              </w:rPr>
+              <w:t>s</w:t>
+            </w:r>
+            <w:r>
+              <w:rPr>
+                <w:rFonts w:eastAsia="Arial"/>
+                <w:spacing w:val="2"/>
+                <w:w w:val="112"/>
+                <w:position w:val="-1"/>
+                <w:sz w:val="22"/>
+              </w:rPr>
+              <w:t>t</w:t>
+            </w:r>
+            <w:r>
+              <w:rPr>
+                <w:rFonts w:eastAsia="Arial"/>
+                <w:spacing w:val="-1"/>
+                <w:w w:val="112"/>
+                <w:position w:val="-1"/>
+                <w:sz w:val="22"/>
+              </w:rPr>
+              <w:t>unge</w:t>
+            </w:r>
+            <w:r>
+              <w:rPr>
+                <w:rFonts w:eastAsia="Arial"/>
+                <w:w w:val="112"/>
+                <w:position w:val="-1"/>
+                <w:sz w:val="22"/>
+              </w:rPr>
+              <w:t>n</w:t>
+            </w:r>
+            <w:r>
+              <w:rPr>
+                <w:rFonts w:ascii="Times New Roman" w:eastAsia="Times New Roman" w:hAnsi="Times New Roman" w:cs="Times New Roman"/>
+                <w:spacing w:val="-6"/>
+                <w:w w:val="112"/>
+                <w:position w:val="-1"/>
+                <w:sz w:val="22"/>
+              </w:rPr>
+              <w:t xml:space="preserve"> </w:t>
+            </w:r>
+            <w:r>
+              <w:rPr>
+                <w:rFonts w:eastAsia="Arial"/>
+                <w:w w:val="112"/>
+                <w:position w:val="-1"/>
+                <w:sz w:val="22"/>
+              </w:rPr>
+              <w:t>im</w:t>
+            </w:r>
+            <w:r>
+              <w:rPr>
+                <w:rFonts w:ascii="Times New Roman" w:eastAsia="Times New Roman" w:hAnsi="Times New Roman" w:cs="Times New Roman"/>
+                <w:spacing w:val="2"/>
+                <w:w w:val="112"/>
+                <w:position w:val="-1"/>
+                <w:sz w:val="22"/>
+              </w:rPr>
+              <w:t xml:space="preserve"> </w:t>
+            </w:r>
+            <w:r>
+              <w:rPr>
+                <w:rFonts w:eastAsia="Times New Roman"/>
+                <w:spacing w:val="2"/>
+                <w:w w:val="112"/>
+                <w:position w:val="-1"/>
+                <w:sz w:val="22"/>
+              </w:rPr>
+              <w:t>Profilfach:</w:t>
             </w:r>
           </w:p>
         </w:tc>
@@ -2435,11 +2881,11 @@
         <w:sdt>
           <w:sdtPr>
             <w:rPr>
-              <w:rStyle w:val="Formatvorlage57"/>
+              <w:rStyle w:val="Formatvorlage71"/>
             </w:rPr>
             <w:id w:val="624350532"/>
             <w:placeholder>
-              <w:docPart w:val="023AB3AC68754C14894B8FFA1A984707"/>
+              <w:docPart w:val="AD0DFDC38C61442B8A00A934CF596B02"/>
             </w:placeholder>
             <w:dropDownList>
               <w:listItem w:value="Wählen Sie ein Element aus."/>
@@ -2461,7 +2907,7 @@
             <w:tc>
               <w:tcPr>
                 <w:tcW w:w="7231" w:type="dxa"/>
-                <w:gridSpan w:val="10"/>
+                <w:gridSpan w:val="7"/>
                 <w:tcBorders>
                   <w:top w:val="nil"/>
                   <w:left w:val="nil"/>
@@ -2478,7 +2924,7 @@
                 </w:pPr>
                 <w:r>
                   <w:rPr>
-                    <w:rStyle w:val="Formatvorlage57"/>
+                    <w:rStyle w:val="Formatvorlage71"/>
                   </w:rPr>
                   <w:t>${profilfach_titel}</w:t>
                 </w:r>
@@ -2493,7 +2939,7 @@
             </w:rPr>
             <w:id w:val="52278552"/>
             <w:placeholder>
-              <w:docPart w:val="023AB3AC68754C14894B8FFA1A984707"/>
+              <w:docPart w:val="AD0DFDC38C61442B8A00A934CF596B02"/>
             </w:placeholder>
             <w:dropDownList>
               <w:listItem w:value="Wählen Sie ein Element aus."/>
@@ -2516,7 +2962,7 @@
             <w:tc>
               <w:tcPr>
                 <w:tcW w:w="2975" w:type="dxa"/>
-                <w:gridSpan w:val="2"/>
+                <w:gridSpan w:val="3"/>
                 <w:tcBorders>
                   <w:top w:val="nil"/>
                   <w:left w:val="nil"/>
@@ -2551,7 +2997,7 @@
         <w:tc>
           <w:tcPr>
             <w:tcW w:w="10206" w:type="dxa"/>
-            <w:gridSpan w:val="12"/>
+            <w:gridSpan w:val="10"/>
             <w:tcBorders>
               <w:top w:val="nil"/>
               <w:left w:val="nil"/>
@@ -2564,6 +3010,7 @@
             <w:pPr>
               <w:rPr>
                 <w:rFonts w:eastAsia="Arial"/>
+                <w:b/>
                 <w:spacing w:val="-3"/>
                 <w:w w:val="108"/>
                 <w:sz w:val="22"/>
@@ -2572,6 +3019,7 @@
             <w:r>
               <w:rPr>
                 <w:rFonts w:eastAsia="Arial"/>
+                <w:b/>
                 <w:spacing w:val="-1"/>
                 <w:w w:val="113"/>
                 <w:sz w:val="22"/>
@@ -2581,6 +3029,7 @@
             <w:r>
               <w:rPr>
                 <w:rFonts w:eastAsia="Arial"/>
+                <w:b/>
                 <w:spacing w:val="2"/>
                 <w:w w:val="113"/>
                 <w:sz w:val="22"/>
@@ -2590,6 +3039,7 @@
             <w:r>
               <w:rPr>
                 <w:rFonts w:eastAsia="Arial"/>
+                <w:b/>
                 <w:w w:val="113"/>
                 <w:sz w:val="22"/>
               </w:rPr>
@@ -2598,6 +3048,7 @@
             <w:r>
               <w:rPr>
                 <w:rFonts w:eastAsia="Arial"/>
+                <w:b/>
                 <w:spacing w:val="-1"/>
                 <w:w w:val="113"/>
                 <w:sz w:val="22"/>
@@ -2607,6 +3058,7 @@
             <w:r>
               <w:rPr>
                 <w:rFonts w:eastAsia="Arial"/>
+                <w:b/>
                 <w:spacing w:val="2"/>
                 <w:w w:val="113"/>
                 <w:sz w:val="22"/>
@@ -2616,6 +3068,7 @@
             <w:r>
               <w:rPr>
                 <w:rFonts w:eastAsia="Arial"/>
+                <w:b/>
                 <w:spacing w:val="-1"/>
                 <w:w w:val="113"/>
                 <w:sz w:val="22"/>
@@ -2625,6 +3078,7 @@
             <w:r>
               <w:rPr>
                 <w:rFonts w:eastAsia="Arial"/>
+                <w:b/>
                 <w:w w:val="113"/>
                 <w:sz w:val="22"/>
               </w:rPr>
@@ -2633,6 +3087,7 @@
             <w:r>
               <w:rPr>
                 <w:rFonts w:ascii="Times New Roman" w:eastAsia="Times New Roman" w:hAnsi="Times New Roman" w:cs="Times New Roman"/>
+                <w:b/>
                 <w:spacing w:val="-18"/>
                 <w:w w:val="113"/>
                 <w:sz w:val="22"/>
@@ -2642,6 +3097,7 @@
             <w:r>
               <w:rPr>
                 <w:rFonts w:eastAsia="Arial"/>
+                <w:b/>
                 <w:w w:val="113"/>
                 <w:sz w:val="22"/>
               </w:rPr>
@@ -2650,6 +3106,7 @@
             <w:r>
               <w:rPr>
                 <w:rFonts w:ascii="Times New Roman" w:eastAsia="Times New Roman" w:hAnsi="Times New Roman" w:cs="Times New Roman"/>
+                <w:b/>
                 <w:spacing w:val="5"/>
                 <w:w w:val="113"/>
                 <w:sz w:val="22"/>
@@ -2659,6 +3116,7 @@
             <w:r>
               <w:rPr>
                 <w:rFonts w:eastAsia="Arial"/>
+                <w:b/>
                 <w:spacing w:val="-1"/>
                 <w:sz w:val="22"/>
               </w:rPr>
@@ -2667,6 +3125,7 @@
             <w:r>
               <w:rPr>
                 <w:rFonts w:eastAsia="Arial"/>
+                <w:b/>
                 <w:spacing w:val="2"/>
                 <w:sz w:val="22"/>
               </w:rPr>
@@ -2675,6 +3134,7 @@
             <w:r>
               <w:rPr>
                 <w:rFonts w:eastAsia="Arial"/>
+                <w:b/>
                 <w:sz w:val="22"/>
               </w:rPr>
               <w:t>r</w:t>
@@ -2682,6 +3142,7 @@
             <w:r>
               <w:rPr>
                 <w:rFonts w:ascii="Times New Roman" w:eastAsia="Times New Roman" w:hAnsi="Times New Roman" w:cs="Times New Roman"/>
+                <w:b/>
                 <w:spacing w:val="39"/>
                 <w:sz w:val="22"/>
               </w:rPr>
@@ -2690,6 +3151,7 @@
             <w:r>
               <w:rPr>
                 <w:rFonts w:eastAsia="Arial"/>
+                <w:b/>
                 <w:spacing w:val="-1"/>
                 <w:w w:val="110"/>
                 <w:sz w:val="22"/>
@@ -2699,6 +3161,7 @@
             <w:r>
               <w:rPr>
                 <w:rFonts w:eastAsia="Arial"/>
+                <w:b/>
                 <w:spacing w:val="2"/>
                 <w:w w:val="110"/>
                 <w:sz w:val="22"/>
@@ -2708,6 +3171,7 @@
             <w:r>
               <w:rPr>
                 <w:rFonts w:eastAsia="Arial"/>
+                <w:b/>
                 <w:spacing w:val="-1"/>
                 <w:w w:val="110"/>
                 <w:sz w:val="22"/>
@@ -2717,6 +3181,7 @@
             <w:r>
               <w:rPr>
                 <w:rFonts w:eastAsia="Arial"/>
+                <w:b/>
                 <w:spacing w:val="1"/>
                 <w:w w:val="110"/>
                 <w:sz w:val="22"/>
@@ -2726,6 +3191,7 @@
             <w:r>
               <w:rPr>
                 <w:rFonts w:eastAsia="Arial"/>
+                <w:b/>
                 <w:w w:val="110"/>
                 <w:sz w:val="22"/>
               </w:rPr>
@@ -2734,6 +3200,7 @@
             <w:r>
               <w:rPr>
                 <w:rFonts w:eastAsia="Arial"/>
+                <w:b/>
                 <w:spacing w:val="2"/>
                 <w:w w:val="110"/>
                 <w:sz w:val="22"/>
@@ -2743,6 +3210,7 @@
             <w:r>
               <w:rPr>
                 <w:rFonts w:eastAsia="Arial"/>
+                <w:b/>
                 <w:spacing w:val="-1"/>
                 <w:w w:val="110"/>
                 <w:sz w:val="22"/>
@@ -2752,6 +3220,7 @@
             <w:r>
               <w:rPr>
                 <w:rFonts w:eastAsia="Arial"/>
+                <w:b/>
                 <w:spacing w:val="2"/>
                 <w:w w:val="110"/>
                 <w:sz w:val="22"/>
@@ -2761,6 +3230,7 @@
             <w:r>
               <w:rPr>
                 <w:rFonts w:eastAsia="Arial"/>
+                <w:b/>
                 <w:spacing w:val="-1"/>
                 <w:w w:val="110"/>
                 <w:sz w:val="22"/>
@@ -2770,6 +3240,7 @@
             <w:r>
               <w:rPr>
                 <w:rFonts w:eastAsia="Arial"/>
+                <w:b/>
                 <w:spacing w:val="1"/>
                 <w:w w:val="110"/>
                 <w:sz w:val="22"/>
@@ -2779,6 +3250,7 @@
             <w:r>
               <w:rPr>
                 <w:rFonts w:eastAsia="Arial"/>
+                <w:b/>
                 <w:spacing w:val="-1"/>
                 <w:w w:val="110"/>
                 <w:sz w:val="22"/>
@@ -2788,6 +3260,7 @@
             <w:r>
               <w:rPr>
                 <w:rFonts w:eastAsia="Arial"/>
+                <w:b/>
                 <w:spacing w:val="2"/>
                 <w:w w:val="110"/>
                 <w:sz w:val="22"/>
@@ -2797,6 +3270,7 @@
             <w:r>
               <w:rPr>
                 <w:rFonts w:eastAsia="Arial"/>
+                <w:b/>
                 <w:w w:val="110"/>
                 <w:sz w:val="22"/>
               </w:rPr>
@@ -2805,6 +3279,7 @@
             <w:r>
               <w:rPr>
                 <w:rFonts w:ascii="Times New Roman" w:eastAsia="Times New Roman" w:hAnsi="Times New Roman" w:cs="Times New Roman"/>
+                <w:b/>
                 <w:spacing w:val="16"/>
                 <w:w w:val="110"/>
                 <w:sz w:val="22"/>
@@ -2814,6 +3289,7 @@
             <w:r>
               <w:rPr>
                 <w:rFonts w:eastAsia="Arial"/>
+                <w:b/>
                 <w:spacing w:val="-2"/>
                 <w:w w:val="102"/>
                 <w:sz w:val="22"/>
@@ -2823,6 +3299,7 @@
             <w:r>
               <w:rPr>
                 <w:rFonts w:eastAsia="Arial"/>
+                <w:b/>
                 <w:spacing w:val="1"/>
                 <w:w w:val="119"/>
                 <w:sz w:val="22"/>
@@ -2832,6 +3309,7 @@
             <w:r>
               <w:rPr>
                 <w:rFonts w:eastAsia="Arial"/>
+                <w:b/>
                 <w:spacing w:val="-1"/>
                 <w:w w:val="112"/>
                 <w:sz w:val="22"/>
@@ -2841,6 +3319,7 @@
             <w:r>
               <w:rPr>
                 <w:rFonts w:eastAsia="Arial"/>
+                <w:b/>
                 <w:w w:val="128"/>
                 <w:sz w:val="22"/>
               </w:rPr>
@@ -2849,6 +3328,7 @@
             <w:r>
               <w:rPr>
                 <w:rFonts w:eastAsia="Arial"/>
+                <w:b/>
                 <w:spacing w:val="2"/>
                 <w:w w:val="102"/>
                 <w:sz w:val="22"/>
@@ -2858,6 +3338,7 @@
             <w:r>
               <w:rPr>
                 <w:rFonts w:eastAsia="Arial"/>
+                <w:b/>
                 <w:spacing w:val="-1"/>
                 <w:w w:val="113"/>
                 <w:sz w:val="22"/>
@@ -2867,6 +3348,7 @@
             <w:r>
               <w:rPr>
                 <w:rFonts w:eastAsia="Arial"/>
+                <w:b/>
                 <w:spacing w:val="2"/>
                 <w:w w:val="123"/>
                 <w:sz w:val="22"/>
@@ -2876,6 +3358,7 @@
             <w:r>
               <w:rPr>
                 <w:rFonts w:eastAsia="Arial"/>
+                <w:b/>
                 <w:spacing w:val="-1"/>
                 <w:w w:val="112"/>
                 <w:sz w:val="22"/>
@@ -2885,6 +3368,7 @@
             <w:r>
               <w:rPr>
                 <w:rFonts w:eastAsia="Arial"/>
+                <w:b/>
                 <w:spacing w:val="1"/>
                 <w:w w:val="119"/>
                 <w:sz w:val="22"/>
@@ -2894,6 +3378,7 @@
             <w:r>
               <w:rPr>
                 <w:rFonts w:eastAsia="Arial"/>
+                <w:b/>
                 <w:spacing w:val="-1"/>
                 <w:w w:val="112"/>
                 <w:sz w:val="22"/>
@@ -2903,6 +3388,7 @@
             <w:r>
               <w:rPr>
                 <w:rFonts w:eastAsia="Arial"/>
+                <w:b/>
                 <w:spacing w:val="-1"/>
                 <w:w w:val="123"/>
                 <w:sz w:val="22"/>
@@ -2912,6 +3398,7 @@
             <w:r>
               <w:rPr>
                 <w:rFonts w:eastAsia="Arial"/>
+                <w:b/>
                 <w:spacing w:val="-1"/>
                 <w:w w:val="112"/>
                 <w:sz w:val="22"/>
@@ -2921,6 +3408,7 @@
             <w:r>
               <w:rPr>
                 <w:rFonts w:eastAsia="Arial"/>
+                <w:b/>
                 <w:w w:val="112"/>
                 <w:sz w:val="22"/>
               </w:rPr>
@@ -2937,7 +3425,7 @@
         <w:tc>
           <w:tcPr>
             <w:tcW w:w="2695" w:type="dxa"/>
-            <w:gridSpan w:val="3"/>
+            <w:gridSpan w:val="2"/>
             <w:tcBorders>
               <w:top w:val="nil"/>
               <w:left w:val="nil"/>
@@ -2948,8 +3436,7 @@
           </w:tcPr>
           <w:p>
             <w:pPr>
-              <w:spacing w:before="36"/>
-              <w:ind w:right="-20"/>
+              <w:ind w:right="-23"/>
               <w:rPr>
                 <w:rFonts w:eastAsia="Arial"/>
                 <w:spacing w:val="-3"/>
@@ -2971,7 +3458,7 @@
         <w:tc>
           <w:tcPr>
             <w:tcW w:w="7511" w:type="dxa"/>
-            <w:gridSpan w:val="9"/>
+            <w:gridSpan w:val="8"/>
             <w:tcBorders>
               <w:top w:val="nil"/>
               <w:left w:val="nil"/>
@@ -2982,8 +3469,7 @@
           </w:tcPr>
           <w:p>
             <w:pPr>
-              <w:spacing w:before="36"/>
-              <w:ind w:right="-20"/>
+              <w:ind w:right="-23"/>
               <w:rPr>
                 <w:rFonts w:eastAsia="Arial"/>
                 <w:spacing w:val="-3"/>
@@ -3044,37 +3530,7 @@
                 <w:w w:val="108"/>
                 <w:sz w:val="22"/>
               </w:rPr>
-              <w:t>${</w:t>
-            </w:r>
-            <w:r>
-              <w:rPr>
-                <w:rFonts w:eastAsia="Arial"/>
-                <w:noProof/>
-                <w:spacing w:val="-3"/>
-                <w:w w:val="108"/>
-                <w:sz w:val="22"/>
-              </w:rPr>
-              <w:t>projekt</w:t>
-            </w:r>
-            <w:r>
-              <w:rPr>
-                <w:rFonts w:eastAsia="Arial"/>
-                <w:noProof/>
-                <w:spacing w:val="-3"/>
-                <w:w w:val="108"/>
-                <w:sz w:val="22"/>
-              </w:rPr>
-              <w:t>_thema</w:t>
-            </w:r>
-            <w:r>
-              <w:rPr>
-                <w:rFonts w:eastAsia="Arial"/>
-                <w:noProof/>
-                <w:spacing w:val="-3"/>
-                <w:w w:val="108"/>
-                <w:sz w:val="22"/>
-              </w:rPr>
-              <w:t>}</w:t>
+              <w:t>${projekt_thema}</w:t>
             </w:r>
             <w:r>
               <w:rPr>
@@ -3097,7 +3553,7 @@
         <w:tc>
           <w:tcPr>
             <w:tcW w:w="4254" w:type="dxa"/>
-            <w:gridSpan w:val="6"/>
+            <w:gridSpan w:val="4"/>
             <w:tcBorders>
               <w:top w:val="nil"/>
               <w:left w:val="nil"/>
@@ -3108,8 +3564,7 @@
           </w:tcPr>
           <w:p>
             <w:pPr>
-              <w:spacing w:before="36"/>
-              <w:ind w:right="-20"/>
+              <w:ind w:right="-23"/>
               <w:rPr>
                 <w:rFonts w:eastAsia="Arial"/>
                 <w:spacing w:val="-3"/>
@@ -3131,11 +3586,11 @@
         <w:sdt>
           <w:sdtPr>
             <w:rPr>
-              <w:rStyle w:val="Formatvorlage69"/>
+              <w:rStyle w:val="Formatvorlage72"/>
             </w:rPr>
             <w:id w:val="737981002"/>
             <w:placeholder>
-              <w:docPart w:val="3615F55859604A398A8CE27FA9EB7A47"/>
+              <w:docPart w:val="0B4E3F425D6A4A2CA6BD1F8CE74D5344"/>
             </w:placeholder>
             <w:dropDownList>
               <w:listItem w:value="Wählen Sie ein Element aus."/>
@@ -3171,8 +3626,7 @@
               </w:tcPr>
               <w:p>
                 <w:pPr>
-                  <w:spacing w:before="36"/>
-                  <w:ind w:right="-20"/>
+                  <w:ind w:right="-23"/>
                   <w:rPr>
                     <w:rFonts w:eastAsia="Arial"/>
                     <w:spacing w:val="-3"/>
@@ -3182,7 +3636,7 @@
                 </w:pPr>
                 <w:r>
                   <w:rPr>
-                    <w:rStyle w:val="Formatvorlage69"/>
+                    <w:rStyle w:val="Formatvorlage72"/>
                   </w:rPr>
                   <w:t>sehr gut</w:t>
                 </w:r>
@@ -3199,26 +3653,28 @@
         <w:tc>
           <w:tcPr>
             <w:tcW w:w="10206" w:type="dxa"/>
-            <w:gridSpan w:val="12"/>
+            <w:gridSpan w:val="10"/>
             <w:tcBorders>
               <w:top w:val="nil"/>
               <w:left w:val="nil"/>
+              <w:bottom w:val="nil"/>
               <w:right w:val="nil"/>
             </w:tcBorders>
             <w:vAlign w:val="center"/>
           </w:tcPr>
           <w:p>
             <w:pPr>
-              <w:spacing w:before="36"/>
-              <w:ind w:right="-20"/>
-              <w:rPr>
-                <w:rFonts w:eastAsia="Arial"/>
+              <w:ind w:right="-23"/>
+              <w:rPr>
+                <w:rFonts w:eastAsia="Arial"/>
+                <w:b/>
                 <w:sz w:val="22"/>
               </w:rPr>
             </w:pPr>
             <w:r>
               <w:rPr>
                 <w:rFonts w:eastAsia="Arial"/>
+                <w:b/>
                 <w:spacing w:val="-3"/>
                 <w:w w:val="108"/>
                 <w:sz w:val="22"/>
@@ -3228,6 +3684,7 @@
             <w:r>
               <w:rPr>
                 <w:rFonts w:eastAsia="Arial"/>
+                <w:b/>
                 <w:spacing w:val="-1"/>
                 <w:w w:val="108"/>
                 <w:sz w:val="22"/>
@@ -3237,6 +3694,7 @@
             <w:r>
               <w:rPr>
                 <w:rFonts w:eastAsia="Arial"/>
+                <w:b/>
                 <w:w w:val="108"/>
                 <w:sz w:val="22"/>
               </w:rPr>
@@ -3245,6 +3703,7 @@
             <w:r>
               <w:rPr>
                 <w:rFonts w:eastAsia="Arial"/>
+                <w:b/>
                 <w:spacing w:val="2"/>
                 <w:w w:val="108"/>
                 <w:sz w:val="22"/>
@@ -3254,6 +3713,7 @@
             <w:r>
               <w:rPr>
                 <w:rFonts w:eastAsia="Arial"/>
+                <w:b/>
                 <w:spacing w:val="-1"/>
                 <w:w w:val="108"/>
                 <w:sz w:val="22"/>
@@ -3263,6 +3723,7 @@
             <w:r>
               <w:rPr>
                 <w:rFonts w:eastAsia="Arial"/>
+                <w:b/>
                 <w:w w:val="108"/>
                 <w:sz w:val="22"/>
               </w:rPr>
@@ -3271,6 +3732,7 @@
             <w:r>
               <w:rPr>
                 <w:rFonts w:ascii="Times New Roman" w:eastAsia="Times New Roman" w:hAnsi="Times New Roman" w:cs="Times New Roman"/>
+                <w:b/>
                 <w:spacing w:val="6"/>
                 <w:w w:val="108"/>
                 <w:sz w:val="22"/>
@@ -3280,6 +3742,7 @@
             <w:r>
               <w:rPr>
                 <w:rFonts w:eastAsia="Arial"/>
+                <w:b/>
                 <w:spacing w:val="2"/>
                 <w:sz w:val="22"/>
               </w:rPr>
@@ -3288,6 +3751,7 @@
             <w:r>
               <w:rPr>
                 <w:rFonts w:eastAsia="Arial"/>
+                <w:b/>
                 <w:sz w:val="22"/>
               </w:rPr>
               <w:t>n</w:t>
@@ -3295,6 +3759,7 @@
             <w:r>
               <w:rPr>
                 <w:rFonts w:ascii="Times New Roman" w:eastAsia="Times New Roman" w:hAnsi="Times New Roman" w:cs="Times New Roman"/>
+                <w:b/>
                 <w:spacing w:val="23"/>
                 <w:sz w:val="22"/>
               </w:rPr>
@@ -3303,6 +3768,7 @@
             <w:r>
               <w:rPr>
                 <w:rFonts w:eastAsia="Arial"/>
+                <w:b/>
                 <w:spacing w:val="-10"/>
                 <w:w w:val="109"/>
                 <w:sz w:val="22"/>
@@ -3312,6 +3778,7 @@
             <w:r>
               <w:rPr>
                 <w:rFonts w:eastAsia="Arial"/>
+                <w:b/>
                 <w:spacing w:val="-1"/>
                 <w:w w:val="109"/>
                 <w:sz w:val="22"/>
@@ -3321,6 +3788,7 @@
             <w:r>
               <w:rPr>
                 <w:rFonts w:eastAsia="Arial"/>
+                <w:b/>
                 <w:spacing w:val="2"/>
                 <w:w w:val="109"/>
                 <w:sz w:val="22"/>
@@ -3330,6 +3798,7 @@
             <w:r>
               <w:rPr>
                 <w:rFonts w:eastAsia="Arial"/>
+                <w:b/>
                 <w:w w:val="109"/>
                 <w:sz w:val="22"/>
               </w:rPr>
@@ -3338,6 +3807,7 @@
             <w:r>
               <w:rPr>
                 <w:rFonts w:eastAsia="Arial"/>
+                <w:b/>
                 <w:spacing w:val="2"/>
                 <w:w w:val="109"/>
                 <w:sz w:val="22"/>
@@ -3347,6 +3817,7 @@
             <w:r>
               <w:rPr>
                 <w:rFonts w:eastAsia="Arial"/>
+                <w:b/>
                 <w:spacing w:val="-1"/>
                 <w:w w:val="109"/>
                 <w:sz w:val="22"/>
@@ -3356,6 +3827,7 @@
             <w:r>
               <w:rPr>
                 <w:rFonts w:eastAsia="Arial"/>
+                <w:b/>
                 <w:spacing w:val="2"/>
                 <w:w w:val="109"/>
                 <w:sz w:val="22"/>
@@ -3365,6 +3837,7 @@
             <w:r>
               <w:rPr>
                 <w:rFonts w:eastAsia="Arial"/>
+                <w:b/>
                 <w:spacing w:val="-1"/>
                 <w:w w:val="109"/>
                 <w:sz w:val="22"/>
@@ -3374,6 +3847,7 @@
             <w:r>
               <w:rPr>
                 <w:rFonts w:eastAsia="Arial"/>
+                <w:b/>
                 <w:spacing w:val="2"/>
                 <w:w w:val="109"/>
                 <w:sz w:val="22"/>
@@ -3383,6 +3857,7 @@
             <w:r>
               <w:rPr>
                 <w:rFonts w:eastAsia="Arial"/>
+                <w:b/>
                 <w:spacing w:val="-1"/>
                 <w:w w:val="109"/>
                 <w:sz w:val="22"/>
@@ -3392,6 +3867,7 @@
             <w:r>
               <w:rPr>
                 <w:rFonts w:eastAsia="Arial"/>
+                <w:b/>
                 <w:spacing w:val="2"/>
                 <w:w w:val="109"/>
                 <w:sz w:val="22"/>
@@ -3401,6 +3877,7 @@
             <w:r>
               <w:rPr>
                 <w:rFonts w:eastAsia="Arial"/>
+                <w:b/>
                 <w:spacing w:val="-1"/>
                 <w:w w:val="109"/>
                 <w:sz w:val="22"/>
@@ -3410,6 +3887,7 @@
             <w:r>
               <w:rPr>
                 <w:rFonts w:eastAsia="Arial"/>
+                <w:b/>
                 <w:spacing w:val="2"/>
                 <w:w w:val="109"/>
                 <w:sz w:val="22"/>
@@ -3419,6 +3897,7 @@
             <w:r>
               <w:rPr>
                 <w:rFonts w:eastAsia="Arial"/>
+                <w:b/>
                 <w:spacing w:val="-1"/>
                 <w:w w:val="109"/>
                 <w:sz w:val="22"/>
@@ -3428,6 +3907,7 @@
             <w:r>
               <w:rPr>
                 <w:rFonts w:eastAsia="Arial"/>
+                <w:b/>
                 <w:spacing w:val="2"/>
                 <w:w w:val="109"/>
                 <w:sz w:val="22"/>
@@ -3437,24 +3917,17 @@
             <w:r>
               <w:rPr>
                 <w:rFonts w:eastAsia="Arial"/>
+                <w:b/>
                 <w:spacing w:val="-1"/>
                 <w:w w:val="109"/>
                 <w:sz w:val="22"/>
               </w:rPr>
-              <w:t>n</w:t>
-            </w:r>
-            <w:r>
-              <w:rPr>
-                <w:rFonts w:eastAsia="Arial"/>
-                <w:spacing w:val="-1"/>
-                <w:w w:val="109"/>
-                <w:sz w:val="22"/>
-              </w:rPr>
-              <w:t>/ergänzenden Angeboten</w:t>
-            </w:r>
-            <w:r>
-              <w:rPr>
-                <w:rFonts w:eastAsia="Arial"/>
+              <w:t>n/ergänzenden Angeboten</w:t>
+            </w:r>
+            <w:r>
+              <w:rPr>
+                <w:rFonts w:eastAsia="Arial"/>
+                <w:b/>
                 <w:w w:val="112"/>
                 <w:sz w:val="22"/>
               </w:rPr>
@@ -3462,30 +3935,35 @@
             </w:r>
           </w:p>
         </w:tc>
+        <w:bookmarkStart w:id="5" w:name="_GoBack"/>
+        <w:bookmarkEnd w:id="5"/>
       </w:tr>
       <w:tr>
         <w:trPr>
-          <w:trHeight w:hRule="exact" w:val="737"/>
+          <w:trHeight w:hRule="exact" w:val="851"/>
           <w:jc w:val="center"/>
         </w:trPr>
         <w:tc>
           <w:tcPr>
             <w:tcW w:w="10206" w:type="dxa"/>
-            <w:gridSpan w:val="12"/>
+            <w:gridSpan w:val="10"/>
             <w:tcBorders>
-              <w:bottom w:val="single" w:sz="4" w:space="0" w:color="auto"/>
+              <w:top w:val="nil"/>
+              <w:left w:val="nil"/>
+              <w:bottom w:val="nil"/>
+              <w:right w:val="nil"/>
             </w:tcBorders>
-            <w:vAlign w:val="center"/>
           </w:tcPr>
           <w:p>
             <w:pPr>
+              <w:spacing w:before="60"/>
               <w:rPr>
                 <w:sz w:val="22"/>
               </w:rPr>
             </w:pPr>
             <w:r>
               <w:rPr>
-                <w:sz w:val="22"/>
+                <w:sz w:val="20"/>
               </w:rPr>
               <w:fldChar w:fldCharType="begin">
                 <w:ffData>
@@ -3498,89 +3976,50 @@
                 </w:ffData>
               </w:fldChar>
             </w:r>
-            <w:bookmarkStart w:id="5" w:name="Text1"/>
-            <w:r>
-              <w:rPr>
-                <w:sz w:val="22"/>
+            <w:bookmarkStart w:id="6" w:name="Text1"/>
+            <w:r>
+              <w:rPr>
+                <w:sz w:val="20"/>
               </w:rPr>
               <w:instrText xml:space="preserve"> FORMTEXT </w:instrText>
             </w:r>
             <w:r>
               <w:rPr>
-                <w:sz w:val="22"/>
-              </w:rPr>
-            </w:r>
-            <w:r>
-              <w:rPr>
-                <w:sz w:val="22"/>
+                <w:sz w:val="20"/>
+              </w:rPr>
+            </w:r>
+            <w:r>
+              <w:rPr>
+                <w:sz w:val="20"/>
               </w:rPr>
               <w:fldChar w:fldCharType="separate"/>
             </w:r>
             <w:r>
               <w:rPr>
                 <w:noProof/>
-                <w:sz w:val="22"/>
-              </w:rPr>
-              <w:t>${</w:t>
-            </w:r>
-            <w:r>
-              <w:rPr>
-                <w:noProof/>
-                <w:sz w:val="22"/>
-              </w:rPr>
-              <w:t>ags</w:t>
-            </w:r>
-            <w:r>
-              <w:rPr>
-                <w:noProof/>
-                <w:sz w:val="22"/>
-              </w:rPr>
-              <w:t>}</w:t>
-            </w:r>
-            <w:r>
-              <w:rPr>
-                <w:sz w:val="22"/>
+                <w:sz w:val="20"/>
+              </w:rPr>
+              <w:t>${ags}</w:t>
+            </w:r>
+            <w:r>
+              <w:rPr>
+                <w:sz w:val="20"/>
               </w:rPr>
               <w:fldChar w:fldCharType="end"/>
             </w:r>
-            <w:bookmarkEnd w:id="5"/>
+            <w:bookmarkEnd w:id="6"/>
           </w:p>
         </w:tc>
       </w:tr>
       <w:tr>
         <w:trPr>
+          <w:trHeight w:hRule="exact" w:val="454"/>
           <w:jc w:val="center"/>
         </w:trPr>
         <w:tc>
           <w:tcPr>
             <w:tcW w:w="10206" w:type="dxa"/>
-            <w:gridSpan w:val="12"/>
-            <w:tcBorders>
-              <w:left w:val="nil"/>
-              <w:bottom w:val="nil"/>
-              <w:right w:val="nil"/>
-            </w:tcBorders>
-            <w:vAlign w:val="center"/>
-          </w:tcPr>
-          <w:p>
-            <w:pPr>
-              <w:rPr>
-                <w:rFonts w:eastAsia="Arial"/>
-                <w:w w:val="111"/>
-                <w:sz w:val="22"/>
-              </w:rPr>
-            </w:pPr>
-          </w:p>
-        </w:tc>
-      </w:tr>
-      <w:tr>
-        <w:trPr>
-          <w:jc w:val="center"/>
-        </w:trPr>
-        <w:tc>
-          <w:tcPr>
-            <w:tcW w:w="10206" w:type="dxa"/>
-            <w:gridSpan w:val="12"/>
+            <w:gridSpan w:val="10"/>
             <w:tcBorders>
               <w:top w:val="nil"/>
               <w:left w:val="nil"/>
@@ -3590,9 +4029,15 @@
             <w:vAlign w:val="center"/>
           </w:tcPr>
           <w:p>
-            <w:r>
-              <w:rPr>
-                <w:rFonts w:eastAsia="Arial"/>
+            <w:pPr>
+              <w:rPr>
+                <w:b/>
+              </w:rPr>
+            </w:pPr>
+            <w:r>
+              <w:rPr>
+                <w:rFonts w:eastAsia="Arial"/>
+                <w:b/>
                 <w:w w:val="111"/>
                 <w:sz w:val="22"/>
               </w:rPr>
@@ -3601,6 +4046,7 @@
             <w:r>
               <w:rPr>
                 <w:rFonts w:eastAsia="Arial"/>
+                <w:b/>
                 <w:spacing w:val="-1"/>
                 <w:w w:val="102"/>
                 <w:sz w:val="22"/>
@@ -3610,6 +4056,7 @@
             <w:r>
               <w:rPr>
                 <w:rFonts w:eastAsia="Arial"/>
+                <w:b/>
                 <w:spacing w:val="-1"/>
                 <w:w w:val="109"/>
                 <w:sz w:val="22"/>
@@ -3619,6 +4066,7 @@
             <w:r>
               <w:rPr>
                 <w:rFonts w:eastAsia="Arial"/>
+                <w:b/>
                 <w:spacing w:val="2"/>
                 <w:w w:val="102"/>
                 <w:sz w:val="22"/>
@@ -3628,6 +4076,7 @@
             <w:r>
               <w:rPr>
                 <w:rFonts w:eastAsia="Arial"/>
+                <w:b/>
                 <w:spacing w:val="1"/>
                 <w:w w:val="119"/>
                 <w:sz w:val="22"/>
@@ -3637,6 +4086,7 @@
             <w:r>
               <w:rPr>
                 <w:rFonts w:eastAsia="Arial"/>
+                <w:b/>
                 <w:spacing w:val="-1"/>
                 <w:w w:val="113"/>
                 <w:sz w:val="22"/>
@@ -3646,6 +4096,7 @@
             <w:r>
               <w:rPr>
                 <w:rFonts w:eastAsia="Arial"/>
+                <w:b/>
                 <w:spacing w:val="-1"/>
                 <w:w w:val="112"/>
                 <w:sz w:val="22"/>
@@ -3655,6 +4106,7 @@
             <w:r>
               <w:rPr>
                 <w:rFonts w:eastAsia="Arial"/>
+                <w:b/>
                 <w:spacing w:val="2"/>
                 <w:w w:val="102"/>
                 <w:sz w:val="22"/>
@@ -3664,6 +4116,7 @@
             <w:r>
               <w:rPr>
                 <w:rFonts w:eastAsia="Arial"/>
+                <w:b/>
                 <w:w w:val="112"/>
                 <w:sz w:val="22"/>
               </w:rPr>
@@ -3674,53 +4127,31 @@
       </w:tr>
       <w:tr>
         <w:trPr>
+          <w:trHeight w:hRule="exact" w:val="851"/>
           <w:jc w:val="center"/>
         </w:trPr>
         <w:tc>
           <w:tcPr>
             <w:tcW w:w="10206" w:type="dxa"/>
-            <w:gridSpan w:val="12"/>
+            <w:gridSpan w:val="10"/>
             <w:tcBorders>
               <w:top w:val="nil"/>
               <w:left w:val="nil"/>
+              <w:bottom w:val="nil"/>
               <w:right w:val="nil"/>
             </w:tcBorders>
-            <w:vAlign w:val="center"/>
           </w:tcPr>
           <w:p>
             <w:pPr>
-              <w:rPr>
-                <w:rFonts w:eastAsia="Arial"/>
-                <w:w w:val="111"/>
+              <w:spacing w:before="60"/>
+              <w:rPr>
                 <w:sz w:val="22"/>
               </w:rPr>
             </w:pPr>
-          </w:p>
-        </w:tc>
-      </w:tr>
-      <w:tr>
-        <w:trPr>
-          <w:trHeight w:hRule="exact" w:val="737"/>
-          <w:jc w:val="center"/>
-        </w:trPr>
-        <w:tc>
-          <w:tcPr>
-            <w:tcW w:w="10206" w:type="dxa"/>
-            <w:gridSpan w:val="12"/>
-            <w:tcBorders>
-              <w:bottom w:val="single" w:sz="4" w:space="0" w:color="auto"/>
-            </w:tcBorders>
-            <w:vAlign w:val="center"/>
-          </w:tcPr>
-          <w:p>
-            <w:pPr>
-              <w:rPr>
-                <w:sz w:val="22"/>
-              </w:rPr>
-            </w:pPr>
             <w:r>
               <w:rPr>
                 <w:rStyle w:val="Formatvorlage21"/>
+                <w:sz w:val="20"/>
               </w:rPr>
               <w:fldChar w:fldCharType="begin">
                 <w:ffData>
@@ -3733,61 +4164,213 @@
                 </w:ffData>
               </w:fldChar>
             </w:r>
-            <w:bookmarkStart w:id="6" w:name="Text2"/>
+            <w:bookmarkStart w:id="7" w:name="Text2"/>
             <w:r>
               <w:rPr>
                 <w:rStyle w:val="Formatvorlage21"/>
+                <w:sz w:val="20"/>
               </w:rPr>
               <w:instrText xml:space="preserve"> FORMTEXT </w:instrText>
             </w:r>
             <w:r>
               <w:rPr>
                 <w:rStyle w:val="Formatvorlage21"/>
+                <w:sz w:val="20"/>
               </w:rPr>
             </w:r>
             <w:r>
               <w:rPr>
                 <w:rStyle w:val="Formatvorlage21"/>
+                <w:sz w:val="20"/>
               </w:rPr>
               <w:fldChar w:fldCharType="separate"/>
             </w:r>
             <w:r>
               <w:rPr>
                 <w:rStyle w:val="Formatvorlage21"/>
-              </w:rPr>
-              <w:t>${</w:t>
+                <w:noProof/>
+                <w:sz w:val="20"/>
+              </w:rPr>
+              <w:t>${comments_short}</w:t>
             </w:r>
             <w:r>
               <w:rPr>
                 <w:rStyle w:val="Formatvorlage21"/>
-              </w:rPr>
-              <w:t>comments_short</w:t>
-            </w:r>
-            <w:r>
-              <w:rPr>
-                <w:rStyle w:val="Formatvorlage21"/>
-              </w:rPr>
-              <w:t>}</w:t>
-            </w:r>
-            <w:r>
-              <w:rPr>
-                <w:rStyle w:val="Formatvorlage21"/>
+                <w:sz w:val="20"/>
               </w:rPr>
               <w:fldChar w:fldCharType="end"/>
             </w:r>
-            <w:bookmarkEnd w:id="6"/>
+            <w:bookmarkEnd w:id="7"/>
           </w:p>
         </w:tc>
       </w:tr>
       <w:tr>
         <w:trPr>
-          <w:trHeight w:hRule="exact" w:val="397"/>
+          <w:trHeight w:hRule="exact" w:val="567"/>
           <w:jc w:val="center"/>
         </w:trPr>
         <w:tc>
           <w:tcPr>
-            <w:tcW w:w="1135" w:type="dxa"/>
+            <w:tcW w:w="10206" w:type="dxa"/>
+            <w:gridSpan w:val="10"/>
             <w:tcBorders>
+              <w:top w:val="nil"/>
+              <w:left w:val="nil"/>
+              <w:bottom w:val="nil"/>
+              <w:right w:val="nil"/>
+            </w:tcBorders>
+            <w:vAlign w:val="center"/>
+          </w:tcPr>
+          <w:p>
+            <w:r>
+              <w:rPr>
+                <w:rFonts w:eastAsia="Arial"/>
+                <w:b/>
+                <w:szCs w:val="24"/>
+              </w:rPr>
+              <w:t xml:space="preserve">Die Leistungen wurden in allen Fächern auf dem </w:t>
+            </w:r>
+            <w:r>
+              <w:rPr>
+                <w:rStyle w:val="Formatvorlage67"/>
+              </w:rPr>
+              <w:t>grundlegenden Niveau (G) beurteilt.</w:t>
+            </w:r>
+          </w:p>
+        </w:tc>
+      </w:tr>
+      <w:tr>
+        <w:trPr>
+          <w:trHeight w:hRule="exact" w:val="426"/>
+          <w:jc w:val="center"/>
+        </w:trPr>
+        <w:tc>
+          <w:tcPr>
+            <w:tcW w:w="2755" w:type="dxa"/>
+            <w:gridSpan w:val="3"/>
+            <w:tcBorders>
+              <w:top w:val="nil"/>
+              <w:left w:val="nil"/>
+              <w:bottom w:val="nil"/>
+              <w:right w:val="nil"/>
+            </w:tcBorders>
+            <w:vAlign w:val="center"/>
+          </w:tcPr>
+          <w:p>
+            <w:pPr>
+              <w:rPr>
+                <w:sz w:val="22"/>
+              </w:rPr>
+            </w:pPr>
+            <w:r>
+              <w:rPr>
+                <w:rFonts w:eastAsia="Arial"/>
+                <w:w w:val="102"/>
+                <w:sz w:val="22"/>
+              </w:rPr>
+              <w:t>D</w:t>
+            </w:r>
+            <w:r>
+              <w:rPr>
+                <w:rFonts w:eastAsia="Arial"/>
+                <w:spacing w:val="-1"/>
+                <w:w w:val="102"/>
+                <w:sz w:val="22"/>
+              </w:rPr>
+              <w:t>a</w:t>
+            </w:r>
+            <w:r>
+              <w:rPr>
+                <w:rFonts w:eastAsia="Arial"/>
+                <w:spacing w:val="2"/>
+                <w:w w:val="102"/>
+                <w:sz w:val="22"/>
+              </w:rPr>
+              <w:t>t</w:t>
+            </w:r>
+            <w:r>
+              <w:rPr>
+                <w:rFonts w:eastAsia="Arial"/>
+                <w:spacing w:val="-1"/>
+                <w:w w:val="102"/>
+                <w:sz w:val="22"/>
+              </w:rPr>
+              <w:t>u</w:t>
+            </w:r>
+            <w:r>
+              <w:rPr>
+                <w:rFonts w:eastAsia="Arial"/>
+                <w:w w:val="102"/>
+                <w:sz w:val="22"/>
+              </w:rPr>
+              <w:t xml:space="preserve">m: </w:t>
+            </w:r>
+            <w:r>
+              <w:rPr>
+                <w:rFonts w:eastAsia="Arial"/>
+                <w:w w:val="102"/>
+                <w:sz w:val="22"/>
+              </w:rPr>
+              <w:fldChar w:fldCharType="begin">
+                <w:ffData>
+                  <w:name w:val="Text20"/>
+                  <w:enabled/>
+                  <w:calcOnExit w:val="0"/>
+                  <w:textInput>
+                    <w:maxLength w:val="10"/>
+                  </w:textInput>
+                </w:ffData>
+              </w:fldChar>
+            </w:r>
+            <w:bookmarkStart w:id="8" w:name="Text20"/>
+            <w:r>
+              <w:rPr>
+                <w:rFonts w:eastAsia="Arial"/>
+                <w:w w:val="102"/>
+                <w:sz w:val="22"/>
+              </w:rPr>
+              <w:instrText xml:space="preserve"> FORMTEXT </w:instrText>
+            </w:r>
+            <w:r>
+              <w:rPr>
+                <w:rFonts w:eastAsia="Arial"/>
+                <w:w w:val="102"/>
+                <w:sz w:val="22"/>
+              </w:rPr>
+            </w:r>
+            <w:r>
+              <w:rPr>
+                <w:rFonts w:eastAsia="Arial"/>
+                <w:w w:val="102"/>
+                <w:sz w:val="22"/>
+              </w:rPr>
+              <w:fldChar w:fldCharType="separate"/>
+            </w:r>
+            <w:r>
+              <w:rPr>
+                <w:rFonts w:eastAsia="Arial"/>
+                <w:noProof/>
+                <w:w w:val="102"/>
+                <w:sz w:val="22"/>
+              </w:rPr>
+              <w:t>${certda}</w:t>
+            </w:r>
+            <w:r>
+              <w:rPr>
+                <w:rFonts w:eastAsia="Arial"/>
+                <w:w w:val="102"/>
+                <w:sz w:val="22"/>
+              </w:rPr>
+              <w:fldChar w:fldCharType="end"/>
+            </w:r>
+            <w:bookmarkEnd w:id="8"/>
+          </w:p>
+        </w:tc>
+        <w:tc>
+          <w:tcPr>
+            <w:tcW w:w="1499" w:type="dxa"/>
+            <w:tcBorders>
+              <w:top w:val="nil"/>
               <w:left w:val="nil"/>
               <w:bottom w:val="nil"/>
               <w:right w:val="nil"/>
@@ -3801,56 +4384,57 @@
                 <w:sz w:val="22"/>
               </w:rPr>
             </w:pPr>
-            <w:r>
-              <w:rPr>
-                <w:rFonts w:eastAsia="Arial"/>
-                <w:w w:val="102"/>
-                <w:sz w:val="22"/>
-              </w:rPr>
-              <w:t>D</w:t>
-            </w:r>
-            <w:r>
-              <w:rPr>
-                <w:rFonts w:eastAsia="Arial"/>
-                <w:spacing w:val="-1"/>
-                <w:w w:val="102"/>
-                <w:sz w:val="22"/>
-              </w:rPr>
-              <w:t>a</w:t>
-            </w:r>
-            <w:r>
-              <w:rPr>
-                <w:rFonts w:eastAsia="Arial"/>
-                <w:spacing w:val="2"/>
-                <w:w w:val="102"/>
-                <w:sz w:val="22"/>
-              </w:rPr>
-              <w:t>t</w:t>
-            </w:r>
-            <w:r>
-              <w:rPr>
-                <w:rFonts w:eastAsia="Arial"/>
-                <w:spacing w:val="-1"/>
-                <w:w w:val="102"/>
-                <w:sz w:val="22"/>
-              </w:rPr>
-              <w:t>u</w:t>
-            </w:r>
-            <w:r>
-              <w:rPr>
-                <w:rFonts w:eastAsia="Arial"/>
-                <w:w w:val="102"/>
-                <w:sz w:val="22"/>
-              </w:rPr>
-              <w:t>m</w:t>
-            </w:r>
+            <w:bookmarkStart w:id="9" w:name="Text11"/>
           </w:p>
         </w:tc>
         <w:tc>
           <w:tcPr>
-            <w:tcW w:w="1620" w:type="dxa"/>
+            <w:tcW w:w="1418" w:type="dxa"/>
+            <w:gridSpan w:val="2"/>
+            <w:vMerge w:val="restart"/>
+            <w:tcBorders>
+              <w:top w:val="nil"/>
+              <w:left w:val="nil"/>
+              <w:right w:val="nil"/>
+            </w:tcBorders>
+            <w:vAlign w:val="center"/>
+          </w:tcPr>
+          <w:p>
+            <w:pPr>
+              <w:jc w:val="center"/>
+              <w:rPr>
+                <w:sz w:val="16"/>
+              </w:rPr>
+            </w:pPr>
+            <w:r>
+              <w:rPr>
+                <w:sz w:val="16"/>
+                <w:szCs w:val="13"/>
+              </w:rPr>
+              <w:t>(Dienstsiegel der</w:t>
+            </w:r>
+            <w:r>
+              <w:rPr>
+                <w:sz w:val="16"/>
+                <w:szCs w:val="13"/>
+              </w:rPr>
+              <w:br/>
+            </w:r>
+            <w:r>
+              <w:rPr>
+                <w:sz w:val="16"/>
+                <w:szCs w:val="13"/>
+              </w:rPr>
+              <w:t>Schule)</w:t>
+            </w:r>
+          </w:p>
+        </w:tc>
+        <w:tc>
+          <w:tcPr>
+            <w:tcW w:w="2503" w:type="dxa"/>
             <w:gridSpan w:val="3"/>
             <w:tcBorders>
+              <w:top w:val="nil"/>
               <w:left w:val="nil"/>
               <w:bottom w:val="nil"/>
               <w:right w:val="nil"/>
@@ -3860,103 +4444,15 @@
           <w:p>
             <w:pPr>
               <w:jc w:val="center"/>
-              <w:rPr>
-                <w:sz w:val="22"/>
-              </w:rPr>
-            </w:pPr>
-            <w:r>
-              <w:rPr>
-                <w:sz w:val="22"/>
-              </w:rPr>
-              <w:fldChar w:fldCharType="begin">
-                <w:ffData>
-                  <w:name w:val="Text16"/>
-                  <w:enabled/>
-                  <w:calcOnExit w:val="0"/>
-                  <w:textInput>
-                    <w:type w:val="date"/>
-                    <w:maxLength w:val="10"/>
-                  </w:textInput>
-                </w:ffData>
-              </w:fldChar>
-            </w:r>
-            <w:bookmarkStart w:id="7" w:name="Text16"/>
-            <w:r>
-              <w:rPr>
-                <w:sz w:val="22"/>
-              </w:rPr>
-              <w:instrText xml:space="preserve"> FORMTEXT </w:instrText>
-            </w:r>
-            <w:r>
-              <w:rPr>
-                <w:sz w:val="22"/>
-              </w:rPr>
-            </w:r>
-            <w:r>
-              <w:rPr>
-                <w:sz w:val="22"/>
-              </w:rPr>
-              <w:fldChar w:fldCharType="separate"/>
-            </w:r>
-            <w:r>
-              <w:t>${certda}</w:t>
-            </w:r>
-            <w:r>
-              <w:rPr>
-                <w:sz w:val="22"/>
-              </w:rPr>
-              <w:fldChar w:fldCharType="end"/>
-            </w:r>
-            <w:bookmarkEnd w:id="7"/>
-          </w:p>
-        </w:tc>
-        <w:tc>
-          <w:tcPr>
-            <w:tcW w:w="2238" w:type="dxa"/>
-            <w:gridSpan w:val="4"/>
-            <w:tcBorders>
-              <w:left w:val="nil"/>
-              <w:bottom w:val="nil"/>
-              <w:right w:val="nil"/>
-            </w:tcBorders>
-            <w:vAlign w:val="center"/>
-          </w:tcPr>
-          <w:p>
-            <w:pPr>
-              <w:jc w:val="center"/>
-              <w:rPr>
-                <w:sz w:val="22"/>
-              </w:rPr>
-            </w:pPr>
-            <w:bookmarkStart w:id="8" w:name="Text11"/>
-          </w:p>
-        </w:tc>
-        <w:bookmarkEnd w:id="8"/>
-        <w:tc>
-          <w:tcPr>
-            <w:tcW w:w="2238" w:type="dxa"/>
-            <w:gridSpan w:val="2"/>
-            <w:tcBorders>
-              <w:left w:val="nil"/>
-              <w:bottom w:val="nil"/>
-              <w:right w:val="nil"/>
-            </w:tcBorders>
-            <w:vAlign w:val="center"/>
-          </w:tcPr>
-          <w:p>
-            <w:pPr>
-              <w:jc w:val="center"/>
-              <w:rPr>
-                <w:sz w:val="22"/>
-              </w:rPr>
             </w:pPr>
           </w:p>
         </w:tc>
+        <w:bookmarkEnd w:id="9"/>
         <w:tc>
           <w:tcPr>
-            <w:tcW w:w="2975" w:type="dxa"/>
-            <w:gridSpan w:val="2"/>
+            <w:tcW w:w="2031" w:type="dxa"/>
             <w:tcBorders>
+              <w:top w:val="nil"/>
               <w:left w:val="nil"/>
               <w:bottom w:val="nil"/>
               <w:right w:val="nil"/>
@@ -3978,6 +4474,68 @@
         <w:tc>
           <w:tcPr>
             <w:tcW w:w="2041" w:type="dxa"/>
+            <w:tcBorders>
+              <w:top w:val="nil"/>
+              <w:left w:val="nil"/>
+              <w:bottom w:val="single" w:sz="4" w:space="0" w:color="auto"/>
+              <w:right w:val="nil"/>
+            </w:tcBorders>
+          </w:tcPr>
+          <w:p>
+            <w:pPr>
+              <w:jc w:val="center"/>
+              <w:rPr>
+                <w:sz w:val="13"/>
+                <w:szCs w:val="13"/>
+              </w:rPr>
+            </w:pPr>
+          </w:p>
+        </w:tc>
+        <w:tc>
+          <w:tcPr>
+            <w:tcW w:w="2213" w:type="dxa"/>
+            <w:gridSpan w:val="3"/>
+            <w:tcBorders>
+              <w:top w:val="nil"/>
+              <w:left w:val="nil"/>
+              <w:bottom w:val="single" w:sz="4" w:space="0" w:color="auto"/>
+              <w:right w:val="nil"/>
+            </w:tcBorders>
+          </w:tcPr>
+          <w:p>
+            <w:pPr>
+              <w:jc w:val="center"/>
+              <w:rPr>
+                <w:sz w:val="13"/>
+                <w:szCs w:val="13"/>
+              </w:rPr>
+            </w:pPr>
+          </w:p>
+        </w:tc>
+        <w:tc>
+          <w:tcPr>
+            <w:tcW w:w="1418" w:type="dxa"/>
+            <w:gridSpan w:val="2"/>
+            <w:vMerge/>
+            <w:tcBorders>
+              <w:left w:val="nil"/>
+              <w:right w:val="nil"/>
+            </w:tcBorders>
+            <w:vAlign w:val="center"/>
+          </w:tcPr>
+          <w:p>
+            <w:pPr>
+              <w:jc w:val="center"/>
+              <w:rPr>
+                <w:sz w:val="13"/>
+                <w:szCs w:val="13"/>
+              </w:rPr>
+            </w:pPr>
+          </w:p>
+        </w:tc>
+        <w:tc>
+          <w:tcPr>
+            <w:tcW w:w="2492" w:type="dxa"/>
             <w:gridSpan w:val="2"/>
             <w:tcBorders>
               <w:top w:val="nil"/>
@@ -3998,57 +4556,7 @@
         </w:tc>
         <w:tc>
           <w:tcPr>
-            <w:tcW w:w="2041" w:type="dxa"/>
-            <w:gridSpan w:val="3"/>
-            <w:tcBorders>
-              <w:top w:val="nil"/>
-              <w:left w:val="nil"/>
-              <w:bottom w:val="single" w:sz="4" w:space="0" w:color="auto"/>
-              <w:right w:val="nil"/>
-            </w:tcBorders>
-          </w:tcPr>
-          <w:p>
-            <w:pPr>
-              <w:jc w:val="center"/>
-              <w:rPr>
-                <w:sz w:val="13"/>
-                <w:szCs w:val="13"/>
-              </w:rPr>
-            </w:pPr>
-          </w:p>
-        </w:tc>
-        <w:tc>
-          <w:tcPr>
-            <w:tcW w:w="2041" w:type="dxa"/>
-            <w:gridSpan w:val="4"/>
-            <w:vMerge w:val="restart"/>
-            <w:tcBorders>
-              <w:top w:val="nil"/>
-              <w:left w:val="nil"/>
-              <w:right w:val="nil"/>
-            </w:tcBorders>
-            <w:vAlign w:val="center"/>
-          </w:tcPr>
-          <w:p>
-            <w:pPr>
-              <w:jc w:val="center"/>
-              <w:rPr>
-                <w:sz w:val="13"/>
-                <w:szCs w:val="13"/>
-              </w:rPr>
-            </w:pPr>
-            <w:r>
-              <w:rPr>
-                <w:sz w:val="13"/>
-                <w:szCs w:val="13"/>
-              </w:rPr>
-              <w:t>(Dienstsiegel der Schule)</w:t>
-            </w:r>
-          </w:p>
-        </w:tc>
-        <w:tc>
-          <w:tcPr>
-            <w:tcW w:w="2041" w:type="dxa"/>
+            <w:tcW w:w="2042" w:type="dxa"/>
             <w:gridSpan w:val="2"/>
             <w:tcBorders>
               <w:top w:val="nil"/>
@@ -4067,13 +4575,20 @@
             </w:pPr>
           </w:p>
         </w:tc>
+      </w:tr>
+      <w:tr>
+        <w:trPr>
+          <w:trHeight w:hRule="exact" w:val="284"/>
+          <w:jc w:val="center"/>
+        </w:trPr>
         <w:tc>
           <w:tcPr>
-            <w:tcW w:w="2042" w:type="dxa"/>
+            <w:tcW w:w="4254" w:type="dxa"/>
+            <w:gridSpan w:val="4"/>
             <w:tcBorders>
-              <w:top w:val="nil"/>
+              <w:top w:val="single" w:sz="4" w:space="0" w:color="auto"/>
               <w:left w:val="nil"/>
-              <w:bottom w:val="single" w:sz="4" w:space="0" w:color="auto"/>
+              <w:bottom w:val="nil"/>
               <w:right w:val="nil"/>
             </w:tcBorders>
           </w:tcPr>
@@ -4081,49 +4596,127 @@
             <w:pPr>
               <w:jc w:val="center"/>
               <w:rPr>
-                <w:sz w:val="13"/>
-                <w:szCs w:val="13"/>
-              </w:rPr>
-            </w:pPr>
-          </w:p>
-        </w:tc>
-      </w:tr>
-      <w:tr>
-        <w:trPr>
-          <w:trHeight w:hRule="exact" w:val="227"/>
-          <w:jc w:val="center"/>
-        </w:trPr>
-        <w:tc>
-          <w:tcPr>
-            <w:tcW w:w="4082" w:type="dxa"/>
-            <w:gridSpan w:val="5"/>
-            <w:tcBorders>
-              <w:top w:val="single" w:sz="4" w:space="0" w:color="auto"/>
-              <w:left w:val="nil"/>
-              <w:bottom w:val="nil"/>
-              <w:right w:val="nil"/>
-            </w:tcBorders>
-            <w:vAlign w:val="center"/>
-          </w:tcPr>
-          <w:p>
-            <w:pPr>
-              <w:jc w:val="center"/>
+                <w:sz w:val="18"/>
+                <w:szCs w:val="18"/>
+              </w:rPr>
             </w:pPr>
             <w:r>
               <w:rPr>
                 <w:rFonts w:eastAsia="Arial"/>
                 <w:w w:val="103"/>
                 <w:sz w:val="18"/>
-                <w:szCs w:val="16"/>
-              </w:rPr>
-              <w:t>Schulleiter/in</w:t>
-            </w:r>
+                <w:szCs w:val="18"/>
+              </w:rPr>
+              <w:fldChar w:fldCharType="begin">
+                <w:ffData>
+                  <w:name w:val="Text18"/>
+                  <w:enabled/>
+                  <w:calcOnExit w:val="0"/>
+                  <w:textInput>
+                    <w:default w:val="Name"/>
+                    <w:maxLength w:val="40"/>
+                  </w:textInput>
+                </w:ffData>
+              </w:fldChar>
+            </w:r>
+            <w:bookmarkStart w:id="10" w:name="Text18"/>
+            <w:r>
+              <w:rPr>
+                <w:rFonts w:eastAsia="Arial"/>
+                <w:w w:val="103"/>
+                <w:sz w:val="18"/>
+                <w:szCs w:val="18"/>
+              </w:rPr>
+              <w:instrText xml:space="preserve"> FORMTEXT </w:instrText>
+            </w:r>
+            <w:r>
+              <w:rPr>
+                <w:rFonts w:eastAsia="Arial"/>
+                <w:w w:val="103"/>
+                <w:sz w:val="18"/>
+                <w:szCs w:val="18"/>
+              </w:rPr>
+            </w:r>
+            <w:r>
+              <w:rPr>
+                <w:rFonts w:eastAsia="Arial"/>
+                <w:w w:val="103"/>
+                <w:sz w:val="18"/>
+                <w:szCs w:val="18"/>
+              </w:rPr>
+              <w:fldChar w:fldCharType="separate"/>
+            </w:r>
+            <w:r>
+              <w:rPr>
+                <w:rFonts w:eastAsia="Arial"/>
+                <w:noProof/>
+                <w:w w:val="103"/>
+                <w:sz w:val="18"/>
+                <w:szCs w:val="18"/>
+              </w:rPr>
+              <w:t>Name</w:t>
+            </w:r>
+            <w:r>
+              <w:rPr>
+                <w:rFonts w:eastAsia="Arial"/>
+                <w:w w:val="103"/>
+                <w:sz w:val="18"/>
+                <w:szCs w:val="18"/>
+              </w:rPr>
+              <w:fldChar w:fldCharType="end"/>
+            </w:r>
+            <w:bookmarkEnd w:id="10"/>
+            <w:r>
+              <w:rPr>
+                <w:rFonts w:eastAsia="Arial"/>
+                <w:w w:val="103"/>
+                <w:sz w:val="18"/>
+                <w:szCs w:val="18"/>
+              </w:rPr>
+              <w:t xml:space="preserve">, </w:t>
+            </w:r>
+            <w:sdt>
+              <w:sdtPr>
+                <w:rPr>
+                  <w:rStyle w:val="Formatvorlage70"/>
+                  <w:szCs w:val="18"/>
+                </w:rPr>
+                <w:id w:val="994074381"/>
+                <w:placeholder>
+                  <w:docPart w:val="7D76FE829E0E49699FFC155A780C6BE2"/>
+                </w:placeholder>
+                <w:showingPlcHdr/>
+                <w:comboBox>
+                  <w:listItem w:value="Wählen Sie ein Element aus."/>
+                  <w:listItem w:displayText="Schulleiterin" w:value="Schulleiterin"/>
+                  <w:listItem w:displayText="Schulleiter" w:value="Schulleiter"/>
+                </w:comboBox>
+              </w:sdtPr>
+              <w:sdtEndPr>
+                <w:rPr>
+                  <w:rStyle w:val="a0"/>
+                  <w:rFonts w:eastAsia="Arial"/>
+                  <w:w w:val="103"/>
+                  <w:sz w:val="24"/>
+                </w:rPr>
+              </w:sdtEndPr>
+              <w:sdtContent>
+                <w:r>
+                  <w:rPr>
+                    <w:rStyle w:val="ab"/>
+                    <w:sz w:val="18"/>
+                    <w:szCs w:val="18"/>
+                  </w:rPr>
+                  <w:t>Wählen Sie ein Element aus.</w:t>
+                </w:r>
+              </w:sdtContent>
+            </w:sdt>
           </w:p>
         </w:tc>
         <w:tc>
           <w:tcPr>
-            <w:tcW w:w="2041" w:type="dxa"/>
-            <w:gridSpan w:val="4"/>
+            <w:tcW w:w="1418" w:type="dxa"/>
+            <w:gridSpan w:val="2"/>
             <w:vMerge/>
             <w:tcBorders>
               <w:left w:val="nil"/>
@@ -4134,31 +4727,122 @@
           <w:p>
             <w:pPr>
               <w:jc w:val="center"/>
+              <w:rPr>
+                <w:sz w:val="18"/>
+                <w:szCs w:val="18"/>
+              </w:rPr>
             </w:pPr>
           </w:p>
         </w:tc>
         <w:tc>
           <w:tcPr>
-            <w:tcW w:w="4083" w:type="dxa"/>
-            <w:gridSpan w:val="3"/>
+            <w:tcW w:w="4534" w:type="dxa"/>
+            <w:gridSpan w:val="4"/>
             <w:tcBorders>
               <w:top w:val="single" w:sz="4" w:space="0" w:color="auto"/>
               <w:left w:val="nil"/>
               <w:bottom w:val="nil"/>
               <w:right w:val="nil"/>
             </w:tcBorders>
-            <w:vAlign w:val="center"/>
           </w:tcPr>
           <w:p>
             <w:pPr>
               <w:jc w:val="center"/>
+              <w:rPr>
+                <w:sz w:val="18"/>
+                <w:szCs w:val="18"/>
+              </w:rPr>
             </w:pPr>
             <w:r>
               <w:rPr>
                 <w:sz w:val="18"/>
-              </w:rPr>
-              <w:t>Lerngruppenbegleiter/in</w:t>
-            </w:r>
+                <w:szCs w:val="18"/>
+              </w:rPr>
+              <w:fldChar w:fldCharType="begin">
+                <w:ffData>
+                  <w:name w:val="Text19"/>
+                  <w:enabled/>
+                  <w:calcOnExit w:val="0"/>
+                  <w:textInput>
+                    <w:default w:val="Name"/>
+                    <w:maxLength w:val="40"/>
+                  </w:textInput>
+                </w:ffData>
+              </w:fldChar>
+            </w:r>
+            <w:bookmarkStart w:id="11" w:name="Text19"/>
+            <w:r>
+              <w:rPr>
+                <w:sz w:val="18"/>
+                <w:szCs w:val="18"/>
+              </w:rPr>
+              <w:instrText xml:space="preserve"> FORMTEXT </w:instrText>
+            </w:r>
+            <w:r>
+              <w:rPr>
+                <w:sz w:val="18"/>
+                <w:szCs w:val="18"/>
+              </w:rPr>
+            </w:r>
+            <w:r>
+              <w:rPr>
+                <w:sz w:val="18"/>
+                <w:szCs w:val="18"/>
+              </w:rPr>
+              <w:fldChar w:fldCharType="separate"/>
+            </w:r>
+            <w:r>
+              <w:rPr>
+                <w:noProof/>
+                <w:sz w:val="18"/>
+                <w:szCs w:val="18"/>
+              </w:rPr>
+              <w:t>Name</w:t>
+            </w:r>
+            <w:r>
+              <w:rPr>
+                <w:sz w:val="18"/>
+                <w:szCs w:val="18"/>
+              </w:rPr>
+              <w:fldChar w:fldCharType="end"/>
+            </w:r>
+            <w:bookmarkEnd w:id="11"/>
+            <w:r>
+              <w:rPr>
+                <w:sz w:val="18"/>
+                <w:szCs w:val="18"/>
+              </w:rPr>
+              <w:t xml:space="preserve">, </w:t>
+            </w:r>
+            <w:sdt>
+              <w:sdtPr>
+                <w:rPr>
+                  <w:sz w:val="18"/>
+                  <w:szCs w:val="18"/>
+                </w:rPr>
+                <w:id w:val="2088413493"/>
+                <w:placeholder>
+                  <w:docPart w:val="7D76FE829E0E49699FFC155A780C6BE2"/>
+                </w:placeholder>
+                <w:showingPlcHdr/>
+                <w:comboBox>
+                  <w:listItem w:value="Wählen Sie ein Element aus."/>
+                  <w:listItem w:displayText="Lerngruppenbegleiterin" w:value="Lerngruppenbegleiterin"/>
+                  <w:listItem w:displayText="Lerngruppenbegleiter" w:value="Lerngruppenbegleiter"/>
+                </w:comboBox>
+              </w:sdtPr>
+              <w:sdtEndPr/>
+              <w:sdtContent>
+                <w:r>
+                  <w:rPr>
+                    <w:rStyle w:val="ab"/>
+                    <w:sz w:val="18"/>
+                    <w:szCs w:val="18"/>
+                  </w:rPr>
+                  <w:t>Wählen Sie ein Element aus.</w:t>
+                </w:r>
+              </w:sdtContent>
+            </w:sdt>
           </w:p>
         </w:tc>
       </w:tr>
@@ -4186,7 +4870,7 @@
     </w:p>
     <w:p>
       <w:pPr>
-        <w:ind w:left="-567" w:right="-57"/>
+        <w:ind w:left="-227" w:right="-57"/>
         <w:rPr>
           <w:rFonts w:eastAsia="Arial"/>
           <w:i/>
@@ -4980,58 +5664,6 @@
           <w:szCs w:val="16"/>
         </w:rPr>
         <w:t>)</w:t>
-      </w:r>
-    </w:p>
-    <w:p>
-      <w:pPr>
-        <w:spacing w:line="240" w:lineRule="atLeast"/>
-        <w:ind w:right="-23"/>
-        <w:rPr>
-          <w:rFonts w:eastAsia="Arial"/>
-          <w:sz w:val="8"/>
-          <w:szCs w:val="24"/>
-        </w:rPr>
-      </w:pPr>
-    </w:p>
-    <w:p>
-      <w:pPr>
-        <w:spacing w:line="240" w:lineRule="atLeast"/>
-        <w:ind w:left="-567" w:right="-23"/>
-        <w:rPr>
-          <w:rFonts w:eastAsia="Arial"/>
-          <w:b/>
-          <w:szCs w:val="24"/>
-        </w:rPr>
-      </w:pPr>
-      <w:r>
-        <w:rPr>
-          <w:rFonts w:eastAsia="Arial"/>
-          <w:b/>
-          <w:szCs w:val="24"/>
-        </w:rPr>
-        <w:t xml:space="preserve">Die Leistungen </w:t>
-      </w:r>
-      <w:r>
-        <w:rPr>
-          <w:rFonts w:eastAsia="Arial"/>
-          <w:b/>
-          <w:szCs w:val="24"/>
-        </w:rPr>
-        <w:t>wurden in allen Fächern auf dem</w:t>
-      </w:r>
-      <w:r>
-        <w:rPr>
-          <w:rFonts w:eastAsia="Arial"/>
-          <w:b/>
-          <w:szCs w:val="24"/>
-        </w:rPr>
-        <w:t xml:space="preserve"> </w:t>
-      </w:r>
-      <w:r>
-        <w:rPr>
-          <w:rStyle w:val="Formatvorlage67"/>
-        </w:rPr>
-        <w:t>grundlegenden Niveau (G) beurteilt.</w:t>
       </w:r>
     </w:p>
     <w:p>
@@ -5047,7 +5679,7 @@
     <w:sectPr>
       <w:type w:val="continuous"/>
       <w:pgSz w:w="11906" w:h="16838" w:code="9"/>
-      <w:pgMar w:top="851" w:right="849" w:bottom="249" w:left="1418" w:header="709" w:footer="709" w:gutter="0"/>
+      <w:pgMar w:top="851" w:right="851" w:bottom="249" w:left="1418" w:header="709" w:footer="709" w:gutter="0"/>
       <w:cols w:space="708"/>
       <w:titlePg/>
       <w:docGrid w:linePitch="360"/>
@@ -5208,7 +5840,7 @@
       </w:pPr>
     </w:pPrDefault>
   </w:docDefaults>
-  <w:latentStyles w:defLockedState="0" w:defUIPriority="99" w:defSemiHidden="0" w:defUnhideWhenUsed="0" w:defQFormat="0" w:count="375">
+  <w:latentStyles w:defLockedState="0" w:defUIPriority="99" w:defSemiHidden="0" w:defUnhideWhenUsed="0" w:defQFormat="0" w:count="376">
     <w:lsdException w:name="Normal" w:uiPriority="0" w:qFormat="1"/>
     <w:lsdException w:name="heading 1" w:uiPriority="9" w:qFormat="1"/>
     <w:lsdException w:name="heading 2" w:semiHidden="1" w:uiPriority="9" w:unhideWhenUsed="1" w:qFormat="1"/>
@@ -5584,6 +6216,7 @@
     <w:lsdException w:name="Smart Hyperlink" w:semiHidden="1" w:unhideWhenUsed="1"/>
     <w:lsdException w:name="Hashtag" w:semiHidden="1" w:unhideWhenUsed="1"/>
     <w:lsdException w:name="Unresolved Mention" w:semiHidden="1" w:unhideWhenUsed="1"/>
+    <w:lsdException w:name="Smart Link" w:semiHidden="1" w:unhideWhenUsed="1"/>
   </w:latentStyles>
   <w:style w:type="paragraph" w:default="1" w:styleId="a">
     <w:name w:val="Normal"/>
@@ -6580,6 +7213,58 @@
       <w:sz w:val="22"/>
     </w:rPr>
   </w:style>
+  <w:style w:type="character" w:customStyle="1" w:styleId="Formatvorlage70">
+    <w:name w:val="Formatvorlage70"/>
+    <w:basedOn w:val="a0"/>
+    <w:uiPriority w:val="1"/>
+    <w:rsid w:val="00725DF5"/>
+    <w:rPr>
+      <w:rFonts w:ascii="Arial" w:hAnsi="Arial"/>
+      <w:sz w:val="18"/>
+    </w:rPr>
+  </w:style>
+  <w:style w:type="character" w:customStyle="1" w:styleId="Formatvorlage71">
+    <w:name w:val="Formatvorlage71"/>
+    <w:basedOn w:val="a0"/>
+    <w:uiPriority w:val="1"/>
+    <w:rsid w:val="00725DF5"/>
+    <w:rPr>
+      <w:rFonts w:ascii="Arial" w:hAnsi="Arial"/>
+      <w:sz w:val="22"/>
+    </w:rPr>
+  </w:style>
+  <w:style w:type="character" w:customStyle="1" w:styleId="Formatvorlage72">
+    <w:name w:val="Formatvorlage72"/>
+    <w:basedOn w:val="a0"/>
+    <w:uiPriority w:val="1"/>
+    <w:rsid w:val="008A562F"/>
+    <w:rPr>
+      <w:rFonts w:ascii="Arial" w:hAnsi="Arial"/>
+      <w:sz w:val="22"/>
+    </w:rPr>
+  </w:style>
+  <w:style w:type="character" w:customStyle="1" w:styleId="Formatvorlage73">
+    <w:name w:val="Formatvorlage73"/>
+    <w:basedOn w:val="a0"/>
+    <w:uiPriority w:val="1"/>
+    <w:rsid w:val="009D5BD5"/>
+    <w:rPr>
+      <w:rFonts w:ascii="Arial" w:hAnsi="Arial"/>
+      <w:b/>
+      <w:sz w:val="22"/>
+    </w:rPr>
+  </w:style>
+  <w:style w:type="character" w:customStyle="1" w:styleId="Formatvorlage74">
+    <w:name w:val="Formatvorlage74"/>
+    <w:basedOn w:val="a0"/>
+    <w:uiPriority w:val="1"/>
+    <w:rsid w:val="00EB5DE8"/>
+    <w:rPr>
+      <w:rFonts w:ascii="Arial" w:hAnsi="Arial"/>
+      <w:b/>
+      <w:sz w:val="22"/>
+    </w:rPr>
+  </w:style>
 </w:styles>
 </file>
 
@@ -6588,9 +7273,9 @@
   <w:docParts>
     <w:docPart>
       <w:docPartPr>
-        <w:name w:val="3615F55859604A398A8CE27FA9EB7A47"/>
+        <w:name w:val="0B4E3F425D6A4A2CA6BD1F8CE74D5344"/>
         <w:category>
-          <w:name w:val="Allgemein"/>
+          <w:name w:val="Общие"/>
           <w:gallery w:val="placeholder"/>
         </w:category>
         <w:types>
@@ -6599,12 +7284,12 @@
         <w:behaviors>
           <w:behavior w:val="content"/>
         </w:behaviors>
-        <w:guid w:val="{32446F6A-2536-4D7D-B5E9-18D626600F25}"/>
+        <w:guid w:val="{970A3CA7-9DB3-428C-A270-AA9CDA0F5836}"/>
       </w:docPartPr>
       <w:docPartBody>
         <w:p>
           <w:pPr>
-            <w:pStyle w:val="3615F55859604A398A8CE27FA9EB7A47"/>
+            <w:pStyle w:val="0B4E3F425D6A4A2CA6BD1F8CE74D5344"/>
           </w:pPr>
           <w:r>
             <w:rPr>
@@ -6617,9 +7302,9 @@
     </w:docPart>
     <w:docPart>
       <w:docPartPr>
-        <w:name w:val="023AB3AC68754C14894B8FFA1A984707"/>
+        <w:name w:val="AD0DFDC38C61442B8A00A934CF596B02"/>
         <w:category>
-          <w:name w:val="Allgemein"/>
+          <w:name w:val="Общие"/>
           <w:gallery w:val="placeholder"/>
         </w:category>
         <w:types>
@@ -6628,12 +7313,41 @@
         <w:behaviors>
           <w:behavior w:val="content"/>
         </w:behaviors>
-        <w:guid w:val="{43890E69-E687-4CA3-8E88-8E8C1A8A5F92}"/>
+        <w:guid w:val="{59A37AA6-48DC-4351-BE3E-999B04CBC55D}"/>
       </w:docPartPr>
       <w:docPartBody>
         <w:p>
           <w:pPr>
-            <w:pStyle w:val="023AB3AC68754C14894B8FFA1A984707"/>
+            <w:pStyle w:val="AD0DFDC38C61442B8A00A934CF596B02"/>
+          </w:pPr>
+          <w:r>
+            <w:rPr>
+              <w:rStyle w:val="a3"/>
+            </w:rPr>
+            <w:t>Wählen Sie ein Element aus.</w:t>
+          </w:r>
+        </w:p>
+      </w:docPartBody>
+    </w:docPart>
+    <w:docPart>
+      <w:docPartPr>
+        <w:name w:val="7D76FE829E0E49699FFC155A780C6BE2"/>
+        <w:category>
+          <w:name w:val="Общие"/>
+          <w:gallery w:val="placeholder"/>
+        </w:category>
+        <w:types>
+          <w:type w:val="bbPlcHdr"/>
+        </w:types>
+        <w:behaviors>
+          <w:behavior w:val="content"/>
+        </w:behaviors>
+        <w:guid w:val="{E3FBE45C-BC1C-4C1C-AFBA-5D2DD36A3CD5}"/>
+      </w:docPartPr>
+      <w:docPartBody>
+        <w:p>
+          <w:pPr>
+            <w:pStyle w:val="7D76FE829E0E49699FFC155A780C6BE2"/>
           </w:pPr>
           <w:r>
             <w:rPr>
@@ -6678,35 +7392,12 @@
     <w:pitch w:val="variable"/>
     <w:sig w:usb0="E1002EFF" w:usb1="C000605B" w:usb2="00000029" w:usb3="00000000" w:csb0="000101FF" w:csb1="00000000"/>
   </w:font>
-  <w:font w:name="SimSun">
-    <w:altName w:val="宋体"/>
-    <w:panose1 w:val="02010600030101010101"/>
-    <w:charset w:val="86"/>
-    <w:family w:val="auto"/>
-    <w:pitch w:val="variable"/>
-    <w:sig w:usb0="00000003" w:usb1="288F0000" w:usb2="00000016" w:usb3="00000000" w:csb0="00040001" w:csb1="00000000"/>
-  </w:font>
   <w:font w:name="Cambria">
     <w:panose1 w:val="02040503050406030204"/>
     <w:charset w:val="CC"/>
     <w:family w:val="roman"/>
     <w:pitch w:val="variable"/>
     <w:sig w:usb0="E00006FF" w:usb1="420024FF" w:usb2="02000000" w:usb3="00000000" w:csb0="0000019F" w:csb1="00000000"/>
-  </w:font>
-  <w:font w:name="DengXian">
-    <w:altName w:val="等线"/>
-    <w:panose1 w:val="02010600030101010101"/>
-    <w:charset w:val="86"/>
-    <w:family w:val="auto"/>
-    <w:pitch w:val="variable"/>
-    <w:sig w:usb0="A00002BF" w:usb1="38CF7CFA" w:usb2="00000016" w:usb3="00000000" w:csb0="0004000F" w:csb1="00000000"/>
-  </w:font>
-  <w:font w:name="DengXian Light">
-    <w:altName w:val="等线 Light"/>
-    <w:charset w:val="86"/>
-    <w:family w:val="auto"/>
-    <w:pitch w:val="variable"/>
-    <w:sig w:usb0="A00002BF" w:usb1="38CF7CFA" w:usb2="00000016" w:usb3="00000000" w:csb0="0004000F" w:csb1="00000000"/>
   </w:font>
   <w:font w:name="Calibri Light">
     <w:panose1 w:val="020F0302020204030204"/>
@@ -6721,30 +7412,22 @@
 <file path=word/glossary/settings.xml><?xml version="1.0" encoding="utf-8"?>
 <w:settings xmlns:mc="http://schemas.openxmlformats.org/markup-compatibility/2006" xmlns:o="urn:schemas-microsoft-com:office:office" xmlns:r="http://schemas.openxmlformats.org/officeDocument/2006/relationships" xmlns:m="http://schemas.openxmlformats.org/officeDocument/2006/math" xmlns:v="urn:schemas-microsoft-com:vml" xmlns:w10="urn:schemas-microsoft-com:office:word" xmlns:w="http://schemas.openxmlformats.org/wordprocessingml/2006/main" xmlns:w14="http://schemas.microsoft.com/office/word/2010/wordml" xmlns:w15="http://schemas.microsoft.com/office/word/2012/wordml" xmlns:w16cid="http://schemas.microsoft.com/office/word/2016/wordml/cid" xmlns:w16se="http://schemas.microsoft.com/office/word/2015/wordml/symex" xmlns:sl="http://schemas.openxmlformats.org/schemaLibrary/2006/main" mc:Ignorable="w14 w15 w16se w16cid">
   <w:view w:val="normal"/>
-  <w:defaultTabStop w:val="708"/>
-  <w:hyphenationZone w:val="425"/>
+  <w:defaultTabStop w:val="720"/>
   <w:characterSpacingControl w:val="doNotCompress"/>
   <w:compat>
     <w:useFELayout/>
-    <w:compatSetting w:name="compatibilityMode" w:uri="http://schemas.microsoft.com/office/word" w:val="14"/>
+    <w:compatSetting w:name="compatibilityMode" w:uri="http://schemas.microsoft.com/office/word" w:val="15"/>
     <w:compatSetting w:name="overrideTableStyleFontSizeAndJustification" w:uri="http://schemas.microsoft.com/office/word" w:val="1"/>
     <w:compatSetting w:name="enableOpenTypeFeatures" w:uri="http://schemas.microsoft.com/office/word" w:val="1"/>
     <w:compatSetting w:name="doNotFlipMirrorIndents" w:uri="http://schemas.microsoft.com/office/word" w:val="1"/>
-    <w:compatSetting w:name="useWord2013TrackBottomHyphenation" w:uri="http://schemas.microsoft.com/office/word" w:val="1"/>
+    <w:compatSetting w:name="differentiateMultirowTableHeaders" w:uri="http://schemas.microsoft.com/office/word" w:val="1"/>
+    <w:compatSetting w:name="useWord2013TrackBottomHyphenation" w:uri="http://schemas.microsoft.com/office/word" w:val="0"/>
   </w:compat>
   <w:rsids>
-    <w:rsidRoot w:val="00426D6B"/>
-    <w:rsid w:val="000279DC"/>
-    <w:rsid w:val="00106F7E"/>
-    <w:rsid w:val="00272EF5"/>
-    <w:rsid w:val="00282627"/>
-    <w:rsid w:val="00426D6B"/>
-    <w:rsid w:val="004C693D"/>
-    <w:rsid w:val="0064539F"/>
-    <w:rsid w:val="007C4811"/>
-    <w:rsid w:val="009967DD"/>
-    <w:rsid w:val="00CA4C9C"/>
-    <w:rsid w:val="00ED76BD"/>
+    <w:rsidRoot w:val="00782480"/>
+    <w:rsid w:val="00782480"/>
+    <w:rsid w:val="0087579F"/>
+    <w:rsid w:val="00F871EC"/>
   </w:rsids>
   <m:mathPr>
     <m:mathFont m:val="Cambria Math"/>
@@ -6759,10 +7442,11 @@
     <m:intLim m:val="subSup"/>
     <m:naryLim m:val="undOvr"/>
   </m:mathPr>
-  <w:themeFontLang w:val="de-DE" w:eastAsia="zh-CN"/>
+  <w:themeFontLang w:val="ru-UA"/>
   <w:clrSchemeMapping w:bg1="light1" w:t1="dark1" w:bg2="light2" w:t2="dark2" w:accent1="accent1" w:accent2="accent2" w:accent3="accent3" w:accent4="accent4" w:accent5="accent5" w:accent6="accent6" w:hyperlink="hyperlink" w:followedHyperlink="followedHyperlink"/>
   <w:decimalSymbol w:val=","/>
   <w:listSeparator w:val=";"/>
+  <w15:chartTrackingRefBased/>
 </w:settings>
 </file>
 
@@ -6774,16 +7458,16 @@
         <w:rFonts w:asciiTheme="minorHAnsi" w:eastAsiaTheme="minorEastAsia" w:hAnsiTheme="minorHAnsi" w:cstheme="minorBidi"/>
         <w:sz w:val="22"/>
         <w:szCs w:val="22"/>
-        <w:lang w:val="de-DE" w:eastAsia="de-DE" w:bidi="ar-SA"/>
+        <w:lang w:val="ru-UA" w:eastAsia="ru-UA" w:bidi="ar-SA"/>
       </w:rPr>
     </w:rPrDefault>
     <w:pPrDefault>
       <w:pPr>
-        <w:spacing w:after="200" w:line="276" w:lineRule="auto"/>
+        <w:spacing w:after="160" w:line="259" w:lineRule="auto"/>
       </w:pPr>
     </w:pPrDefault>
   </w:docDefaults>
-  <w:latentStyles w:defLockedState="0" w:defUIPriority="99" w:defSemiHidden="0" w:defUnhideWhenUsed="0" w:defQFormat="0" w:count="375">
+  <w:latentStyles w:defLockedState="0" w:defUIPriority="99" w:defSemiHidden="0" w:defUnhideWhenUsed="0" w:defQFormat="0" w:count="376">
     <w:lsdException w:name="Normal" w:uiPriority="0" w:qFormat="1"/>
     <w:lsdException w:name="heading 1" w:uiPriority="9" w:qFormat="1"/>
     <w:lsdException w:name="heading 2" w:semiHidden="1" w:uiPriority="9" w:unhideWhenUsed="1" w:qFormat="1"/>
@@ -6938,7 +7622,7 @@
     <w:lsdException w:name="Table Web 2" w:semiHidden="1" w:unhideWhenUsed="1"/>
     <w:lsdException w:name="Table Web 3" w:semiHidden="1" w:unhideWhenUsed="1"/>
     <w:lsdException w:name="Balloon Text" w:semiHidden="1" w:unhideWhenUsed="1"/>
-    <w:lsdException w:name="Table Grid" w:uiPriority="59"/>
+    <w:lsdException w:name="Table Grid" w:uiPriority="39"/>
     <w:lsdException w:name="Table Theme" w:semiHidden="1" w:unhideWhenUsed="1"/>
     <w:lsdException w:name="Placeholder Text" w:semiHidden="1"/>
     <w:lsdException w:name="No Spacing" w:uiPriority="1" w:qFormat="1"/>
@@ -7159,6 +7843,7 @@
     <w:lsdException w:name="Smart Hyperlink" w:semiHidden="1" w:unhideWhenUsed="1"/>
     <w:lsdException w:name="Hashtag" w:semiHidden="1" w:unhideWhenUsed="1"/>
     <w:lsdException w:name="Unresolved Mention" w:semiHidden="1" w:unhideWhenUsed="1"/>
+    <w:lsdException w:name="Smart Link" w:semiHidden="1" w:unhideWhenUsed="1"/>
   </w:latentStyles>
   <w:style w:type="paragraph" w:default="1" w:styleId="a">
     <w:name w:val="Normal"/>
@@ -7200,11 +7885,14 @@
       <w:color w:val="808080"/>
     </w:rPr>
   </w:style>
-  <w:style w:type="paragraph" w:customStyle="1" w:styleId="3615F55859604A398A8CE27FA9EB7A47">
-    <w:name w:val="3615F55859604A398A8CE27FA9EB7A47"/>
-  </w:style>
-  <w:style w:type="paragraph" w:customStyle="1" w:styleId="023AB3AC68754C14894B8FFA1A984707">
-    <w:name w:val="023AB3AC68754C14894B8FFA1A984707"/>
+  <w:style w:type="paragraph" w:customStyle="1" w:styleId="0B4E3F425D6A4A2CA6BD1F8CE74D5344">
+    <w:name w:val="0B4E3F425D6A4A2CA6BD1F8CE74D5344"/>
+  </w:style>
+  <w:style w:type="paragraph" w:customStyle="1" w:styleId="AD0DFDC38C61442B8A00A934CF596B02">
+    <w:name w:val="AD0DFDC38C61442B8A00A934CF596B02"/>
+  </w:style>
+  <w:style w:type="paragraph" w:customStyle="1" w:styleId="7D76FE829E0E49699FFC155A780C6BE2">
+    <w:name w:val="7D76FE829E0E49699FFC155A780C6BE2"/>
   </w:style>
 </w:styles>
 </file>

</xml_diff>

<commit_message>
2004 reports from XLS
</commit_message>
<xml_diff>
--- a/template/BP 2004/BP2004_GMS_Abgangszeugnis_HS_9_10.docx
+++ b/template/BP 2004/BP2004_GMS_Abgangszeugnis_HS_9_10.docx
@@ -2548,21 +2548,21 @@
             <w:r>
               <w:rPr>
                 <w:rFonts w:eastAsia="Arial"/>
-                <w:spacing w:val="2"/>
-                <w:w w:val="123"/>
-                <w:position w:val="-1"/>
-                <w:sz w:val="22"/>
-              </w:rPr>
-              <w:t>t</w:t>
-            </w:r>
-            <w:r>
-              <w:rPr>
-                <w:rFonts w:eastAsia="Arial"/>
                 <w:spacing w:val="-1"/>
                 <w:w w:val="112"/>
                 <w:position w:val="-1"/>
                 <w:sz w:val="22"/>
               </w:rPr>
+              <w:t>t</w:t>
+            </w:r>
+            <w:r>
+              <w:rPr>
+                <w:rFonts w:eastAsia="Arial"/>
+                <w:spacing w:val="-1"/>
+                <w:w w:val="112"/>
+                <w:position w:val="-1"/>
+                <w:sz w:val="22"/>
+              </w:rPr>
               <w:t>b</w:t>
             </w:r>
             <w:r>
@@ -2578,8 +2578,8 @@
             <w:r>
               <w:rPr>
                 <w:rFonts w:eastAsia="Arial"/>
-                <w:spacing w:val="1"/>
-                <w:w w:val="119"/>
+                <w:spacing w:val="-1"/>
+                <w:w w:val="102"/>
                 <w:position w:val="-1"/>
                 <w:sz w:val="22"/>
               </w:rPr>
@@ -2598,7 +2598,8 @@
             <w:r>
               <w:rPr>
                 <w:rFonts w:eastAsia="Arial"/>
-                <w:w w:val="128"/>
+                <w:spacing w:val="2"/>
+                <w:w w:val="102"/>
                 <w:position w:val="-1"/>
                 <w:sz w:val="22"/>
               </w:rPr>
@@ -3300,8 +3301,8 @@
               <w:rPr>
                 <w:rFonts w:eastAsia="Arial"/>
                 <w:b/>
-                <w:spacing w:val="1"/>
-                <w:w w:val="119"/>
+                <w:spacing w:val="-2"/>
+                <w:w w:val="102"/>
                 <w:sz w:val="22"/>
               </w:rPr>
               <w:t>r</w:t>
@@ -3320,7 +3321,8 @@
               <w:rPr>
                 <w:rFonts w:eastAsia="Arial"/>
                 <w:b/>
-                <w:w w:val="128"/>
+                <w:spacing w:val="-1"/>
+                <w:w w:val="112"/>
                 <w:sz w:val="22"/>
               </w:rPr>
               <w:t>j</w:t>
@@ -3349,31 +3351,11 @@
               <w:rPr>
                 <w:rFonts w:eastAsia="Arial"/>
                 <w:b/>
-                <w:spacing w:val="2"/>
-                <w:w w:val="123"/>
-                <w:sz w:val="22"/>
-              </w:rPr>
-              <w:t>t</w:t>
-            </w:r>
-            <w:r>
-              <w:rPr>
-                <w:rFonts w:eastAsia="Arial"/>
-                <w:b/>
                 <w:spacing w:val="-1"/>
-                <w:w w:val="112"/>
-                <w:sz w:val="22"/>
-              </w:rPr>
-              <w:t>p</w:t>
-            </w:r>
-            <w:r>
-              <w:rPr>
-                <w:rFonts w:eastAsia="Arial"/>
-                <w:b/>
-                <w:spacing w:val="1"/>
-                <w:w w:val="119"/>
-                <w:sz w:val="22"/>
-              </w:rPr>
-              <w:t>r</w:t>
+                <w:w w:val="113"/>
+                <w:sz w:val="22"/>
+              </w:rPr>
+              <w:t>tpr</w:t>
             </w:r>
             <w:r>
               <w:rPr>
@@ -3935,8 +3917,6 @@
             </w:r>
           </w:p>
         </w:tc>
-        <w:bookmarkStart w:id="5" w:name="_GoBack"/>
-        <w:bookmarkEnd w:id="5"/>
       </w:tr>
       <w:tr>
         <w:trPr>
@@ -3976,7 +3956,7 @@
                 </w:ffData>
               </w:fldChar>
             </w:r>
-            <w:bookmarkStart w:id="6" w:name="Text1"/>
+            <w:bookmarkStart w:id="5" w:name="Text1"/>
             <w:r>
               <w:rPr>
                 <w:sz w:val="20"/>
@@ -4007,7 +3987,7 @@
               </w:rPr>
               <w:fldChar w:fldCharType="end"/>
             </w:r>
-            <w:bookmarkEnd w:id="6"/>
+            <w:bookmarkEnd w:id="5"/>
           </w:p>
         </w:tc>
       </w:tr>
@@ -4164,7 +4144,7 @@
                 </w:ffData>
               </w:fldChar>
             </w:r>
-            <w:bookmarkStart w:id="7" w:name="Text2"/>
+            <w:bookmarkStart w:id="6" w:name="Text2"/>
             <w:r>
               <w:rPr>
                 <w:rStyle w:val="Formatvorlage21"/>
@@ -4200,7 +4180,7 @@
               </w:rPr>
               <w:fldChar w:fldCharType="end"/>
             </w:r>
-            <w:bookmarkEnd w:id="7"/>
+            <w:bookmarkEnd w:id="6"/>
           </w:p>
         </w:tc>
       </w:tr>
@@ -4322,7 +4302,7 @@
                 </w:ffData>
               </w:fldChar>
             </w:r>
-            <w:bookmarkStart w:id="8" w:name="Text20"/>
+            <w:bookmarkStart w:id="7" w:name="Text20"/>
             <w:r>
               <w:rPr>
                 <w:rFonts w:eastAsia="Arial"/>
@@ -4363,7 +4343,7 @@
               </w:rPr>
               <w:fldChar w:fldCharType="end"/>
             </w:r>
-            <w:bookmarkEnd w:id="8"/>
+            <w:bookmarkEnd w:id="7"/>
           </w:p>
         </w:tc>
         <w:tc>
@@ -4384,7 +4364,7 @@
                 <w:sz w:val="22"/>
               </w:rPr>
             </w:pPr>
-            <w:bookmarkStart w:id="9" w:name="Text11"/>
+            <w:bookmarkStart w:id="8" w:name="Text11"/>
           </w:p>
         </w:tc>
         <w:tc>
@@ -4447,7 +4427,7 @@
             </w:pPr>
           </w:p>
         </w:tc>
-        <w:bookmarkEnd w:id="9"/>
+        <w:bookmarkEnd w:id="8"/>
         <w:tc>
           <w:tcPr>
             <w:tcW w:w="2031" w:type="dxa"/>
@@ -4619,7 +4599,7 @@
                 </w:ffData>
               </w:fldChar>
             </w:r>
-            <w:bookmarkStart w:id="10" w:name="Text18"/>
+            <w:bookmarkStart w:id="9" w:name="Text18"/>
             <w:r>
               <w:rPr>
                 <w:rFonts w:eastAsia="Arial"/>
@@ -4654,7 +4634,7 @@
                 <w:sz w:val="18"/>
                 <w:szCs w:val="18"/>
               </w:rPr>
-              <w:t>Name</w:t>
+              <w:t>${leiter_name}</w:t>
             </w:r>
             <w:r>
               <w:rPr>
@@ -4665,7 +4645,7 @@
               </w:rPr>
               <w:fldChar w:fldCharType="end"/>
             </w:r>
-            <w:bookmarkEnd w:id="10"/>
+            <w:bookmarkEnd w:id="9"/>
             <w:r>
               <w:rPr>
                 <w:rFonts w:eastAsia="Arial"/>
@@ -4685,11 +4665,11 @@
                 <w:placeholder>
                   <w:docPart w:val="7D76FE829E0E49699FFC155A780C6BE2"/>
                 </w:placeholder>
-                <w:showingPlcHdr/>
                 <w:comboBox>
                   <w:listItem w:value="Wählen Sie ein Element aus."/>
                   <w:listItem w:displayText="Schulleiterin" w:value="Schulleiterin"/>
                   <w:listItem w:displayText="Schulleiter" w:value="Schulleiter"/>
+                  <w:listItem w:displayText="${leiter}" w:value="${leiter}"/>
                 </w:comboBox>
               </w:sdtPr>
               <w:sdtEndPr>
@@ -4703,11 +4683,26 @@
               <w:sdtContent>
                 <w:r>
                   <w:rPr>
-                    <w:rStyle w:val="ab"/>
-                    <w:sz w:val="18"/>
+                    <w:rStyle w:val="Formatvorlage70"/>
                     <w:szCs w:val="18"/>
                   </w:rPr>
-                  <w:t>Wählen Sie ein Element aus.</w:t>
+                  <w:t>${</w:t>
+                </w:r>
+                <w:proofErr w:type="spellStart"/>
+                <w:r>
+                  <w:rPr>
+                    <w:rStyle w:val="Formatvorlage70"/>
+                    <w:szCs w:val="18"/>
+                  </w:rPr>
+                  <w:t>leiter</w:t>
+                </w:r>
+                <w:proofErr w:type="spellEnd"/>
+                <w:r>
+                  <w:rPr>
+                    <w:rStyle w:val="Formatvorlage70"/>
+                    <w:szCs w:val="18"/>
+                  </w:rPr>
+                  <w:t>}</w:t>
                 </w:r>
               </w:sdtContent>
             </w:sdt>
@@ -4770,7 +4765,7 @@
                 </w:ffData>
               </w:fldChar>
             </w:r>
-            <w:bookmarkStart w:id="11" w:name="Text19"/>
+            <w:bookmarkStart w:id="10" w:name="Text19"/>
             <w:r>
               <w:rPr>
                 <w:sz w:val="18"/>
@@ -4797,16 +4792,34 @@
                 <w:sz w:val="18"/>
                 <w:szCs w:val="18"/>
               </w:rPr>
-              <w:t>Name</w:t>
-            </w:r>
-            <w:r>
-              <w:rPr>
+              <w:t>${</w:t>
+            </w:r>
+            <w:r>
+              <w:rPr>
+                <w:noProof/>
                 <w:sz w:val="18"/>
                 <w:szCs w:val="18"/>
               </w:rPr>
+              <w:t>gruppen_leiter</w:t>
+            </w:r>
+            <w:bookmarkStart w:id="11" w:name="_GoBack"/>
+            <w:bookmarkEnd w:id="11"/>
+            <w:r>
+              <w:rPr>
+                <w:noProof/>
+                <w:sz w:val="18"/>
+                <w:szCs w:val="18"/>
+              </w:rPr>
+              <w:t>_name}</w:t>
+            </w:r>
+            <w:r>
+              <w:rPr>
+                <w:sz w:val="18"/>
+                <w:szCs w:val="18"/>
+              </w:rPr>
               <w:fldChar w:fldCharType="end"/>
             </w:r>
-            <w:bookmarkEnd w:id="11"/>
+            <w:bookmarkEnd w:id="10"/>
             <w:r>
               <w:rPr>
                 <w:sz w:val="18"/>
@@ -4824,22 +4837,37 @@
                 <w:placeholder>
                   <w:docPart w:val="7D76FE829E0E49699FFC155A780C6BE2"/>
                 </w:placeholder>
-                <w:showingPlcHdr/>
                 <w:comboBox>
                   <w:listItem w:value="Wählen Sie ein Element aus."/>
                   <w:listItem w:displayText="Lerngruppenbegleiterin" w:value="Lerngruppenbegleiterin"/>
                   <w:listItem w:displayText="Lerngruppenbegleiter" w:value="Lerngruppenbegleiter"/>
+                  <w:listItem w:displayText="${gruppen_leiter}" w:value="${gruppen_leiter}"/>
                 </w:comboBox>
               </w:sdtPr>
               <w:sdtEndPr/>
               <w:sdtContent>
                 <w:r>
                   <w:rPr>
-                    <w:rStyle w:val="ab"/>
                     <w:sz w:val="18"/>
                     <w:szCs w:val="18"/>
                   </w:rPr>
-                  <w:t>Wählen Sie ein Element aus.</w:t>
+                  <w:t>${</w:t>
+                </w:r>
+                <w:proofErr w:type="spellStart"/>
+                <w:r>
+                  <w:rPr>
+                    <w:sz w:val="18"/>
+                    <w:szCs w:val="18"/>
+                  </w:rPr>
+                  <w:t>gruppen_leiter</w:t>
+                </w:r>
+                <w:proofErr w:type="spellEnd"/>
+                <w:r>
+                  <w:rPr>
+                    <w:sz w:val="18"/>
+                    <w:szCs w:val="18"/>
+                  </w:rPr>
+                  <w:t>}</w:t>
                 </w:r>
               </w:sdtContent>
             </w:sdt>
@@ -7426,7 +7454,9 @@
   <w:rsids>
     <w:rsidRoot w:val="00782480"/>
     <w:rsid w:val="00782480"/>
+    <w:rsid w:val="00841E25"/>
     <w:rsid w:val="0087579F"/>
+    <w:rsid w:val="00EA5339"/>
     <w:rsid w:val="00F871EC"/>
   </w:rsids>
   <m:mathPr>

</xml_diff>

<commit_message>
new 2004 changes from xls
</commit_message>
<xml_diff>
--- a/template/BP 2004/BP2004_GMS_Abgangszeugnis_HS_9_10.docx
+++ b/template/BP 2004/BP2004_GMS_Abgangszeugnis_HS_9_10.docx
@@ -3456,7 +3456,7 @@
                 <w:rFonts w:eastAsia="Arial"/>
                 <w:spacing w:val="-3"/>
                 <w:w w:val="108"/>
-                <w:sz w:val="22"/>
+                <w:szCs w:val="24"/>
               </w:rPr>
             </w:pPr>
             <w:r>
@@ -3464,7 +3464,7 @@
                 <w:rFonts w:eastAsia="Arial"/>
                 <w:spacing w:val="-3"/>
                 <w:w w:val="108"/>
-                <w:sz w:val="22"/>
+                <w:szCs w:val="24"/>
               </w:rPr>
               <w:fldChar w:fldCharType="begin">
                 <w:ffData>
@@ -3483,7 +3483,7 @@
                 <w:rFonts w:eastAsia="Arial"/>
                 <w:spacing w:val="-3"/>
                 <w:w w:val="108"/>
-                <w:sz w:val="22"/>
+                <w:szCs w:val="24"/>
               </w:rPr>
               <w:instrText xml:space="preserve"> FORMTEXT </w:instrText>
             </w:r>
@@ -3492,7 +3492,7 @@
                 <w:rFonts w:eastAsia="Arial"/>
                 <w:spacing w:val="-3"/>
                 <w:w w:val="108"/>
-                <w:sz w:val="22"/>
+                <w:szCs w:val="24"/>
               </w:rPr>
             </w:r>
             <w:r>
@@ -3500,7 +3500,7 @@
                 <w:rFonts w:eastAsia="Arial"/>
                 <w:spacing w:val="-3"/>
                 <w:w w:val="108"/>
-                <w:sz w:val="22"/>
+                <w:szCs w:val="24"/>
               </w:rPr>
               <w:fldChar w:fldCharType="separate"/>
             </w:r>
@@ -3510,7 +3510,7 @@
                 <w:noProof/>
                 <w:spacing w:val="-3"/>
                 <w:w w:val="108"/>
-                <w:sz w:val="22"/>
+                <w:szCs w:val="24"/>
               </w:rPr>
               <w:t>${projekt_thema}</w:t>
             </w:r>
@@ -3519,7 +3519,7 @@
                 <w:rFonts w:eastAsia="Arial"/>
                 <w:spacing w:val="-3"/>
                 <w:w w:val="108"/>
-                <w:sz w:val="22"/>
+                <w:szCs w:val="24"/>
               </w:rPr>
               <w:fldChar w:fldCharType="end"/>
             </w:r>
@@ -3938,12 +3938,12 @@
             <w:pPr>
               <w:spacing w:before="60"/>
               <w:rPr>
-                <w:sz w:val="22"/>
+                <w:szCs w:val="24"/>
               </w:rPr>
             </w:pPr>
             <w:r>
               <w:rPr>
-                <w:sz w:val="20"/>
+                <w:szCs w:val="24"/>
               </w:rPr>
               <w:fldChar w:fldCharType="begin">
                 <w:ffData>
@@ -3959,37 +3959,39 @@
             <w:bookmarkStart w:id="5" w:name="Text1"/>
             <w:r>
               <w:rPr>
-                <w:sz w:val="20"/>
+                <w:szCs w:val="24"/>
               </w:rPr>
               <w:instrText xml:space="preserve"> FORMTEXT </w:instrText>
             </w:r>
             <w:r>
               <w:rPr>
-                <w:sz w:val="20"/>
-              </w:rPr>
-            </w:r>
-            <w:r>
-              <w:rPr>
-                <w:sz w:val="20"/>
+                <w:szCs w:val="24"/>
+              </w:rPr>
+            </w:r>
+            <w:r>
+              <w:rPr>
+                <w:szCs w:val="24"/>
               </w:rPr>
               <w:fldChar w:fldCharType="separate"/>
             </w:r>
             <w:r>
               <w:rPr>
                 <w:noProof/>
-                <w:sz w:val="20"/>
+                <w:szCs w:val="24"/>
               </w:rPr>
               <w:t>${ags}</w:t>
             </w:r>
             <w:r>
               <w:rPr>
-                <w:sz w:val="20"/>
+                <w:szCs w:val="24"/>
               </w:rPr>
               <w:fldChar w:fldCharType="end"/>
             </w:r>
             <w:bookmarkEnd w:id="5"/>
           </w:p>
         </w:tc>
+        <w:bookmarkStart w:id="6" w:name="_GoBack"/>
+        <w:bookmarkEnd w:id="6"/>
       </w:tr>
       <w:tr>
         <w:trPr>
@@ -4131,7 +4133,6 @@
             <w:r>
               <w:rPr>
                 <w:rStyle w:val="Formatvorlage21"/>
-                <w:sz w:val="20"/>
               </w:rPr>
               <w:fldChar w:fldCharType="begin">
                 <w:ffData>
@@ -4144,24 +4145,21 @@
                 </w:ffData>
               </w:fldChar>
             </w:r>
-            <w:bookmarkStart w:id="6" w:name="Text2"/>
+            <w:bookmarkStart w:id="7" w:name="Text2"/>
             <w:r>
               <w:rPr>
                 <w:rStyle w:val="Formatvorlage21"/>
-                <w:sz w:val="20"/>
               </w:rPr>
               <w:instrText xml:space="preserve"> FORMTEXT </w:instrText>
             </w:r>
             <w:r>
               <w:rPr>
                 <w:rStyle w:val="Formatvorlage21"/>
-                <w:sz w:val="20"/>
               </w:rPr>
             </w:r>
             <w:r>
               <w:rPr>
                 <w:rStyle w:val="Formatvorlage21"/>
-                <w:sz w:val="20"/>
               </w:rPr>
               <w:fldChar w:fldCharType="separate"/>
             </w:r>
@@ -4169,18 +4167,16 @@
               <w:rPr>
                 <w:rStyle w:val="Formatvorlage21"/>
                 <w:noProof/>
-                <w:sz w:val="20"/>
               </w:rPr>
               <w:t>${comments_short}</w:t>
             </w:r>
             <w:r>
               <w:rPr>
                 <w:rStyle w:val="Formatvorlage21"/>
-                <w:sz w:val="20"/>
               </w:rPr>
               <w:fldChar w:fldCharType="end"/>
             </w:r>
-            <w:bookmarkEnd w:id="6"/>
+            <w:bookmarkEnd w:id="7"/>
           </w:p>
         </w:tc>
       </w:tr>
@@ -4289,7 +4285,7 @@
               <w:rPr>
                 <w:rFonts w:eastAsia="Arial"/>
                 <w:w w:val="102"/>
-                <w:sz w:val="22"/>
+                <w:szCs w:val="24"/>
               </w:rPr>
               <w:fldChar w:fldCharType="begin">
                 <w:ffData>
@@ -4302,12 +4298,12 @@
                 </w:ffData>
               </w:fldChar>
             </w:r>
-            <w:bookmarkStart w:id="7" w:name="Text20"/>
+            <w:bookmarkStart w:id="8" w:name="Text20"/>
             <w:r>
               <w:rPr>
                 <w:rFonts w:eastAsia="Arial"/>
                 <w:w w:val="102"/>
-                <w:sz w:val="22"/>
+                <w:szCs w:val="24"/>
               </w:rPr>
               <w:instrText xml:space="preserve"> FORMTEXT </w:instrText>
             </w:r>
@@ -4315,14 +4311,14 @@
               <w:rPr>
                 <w:rFonts w:eastAsia="Arial"/>
                 <w:w w:val="102"/>
-                <w:sz w:val="22"/>
+                <w:szCs w:val="24"/>
               </w:rPr>
             </w:r>
             <w:r>
               <w:rPr>
                 <w:rFonts w:eastAsia="Arial"/>
                 <w:w w:val="102"/>
-                <w:sz w:val="22"/>
+                <w:szCs w:val="24"/>
               </w:rPr>
               <w:fldChar w:fldCharType="separate"/>
             </w:r>
@@ -4331,7 +4327,7 @@
                 <w:rFonts w:eastAsia="Arial"/>
                 <w:noProof/>
                 <w:w w:val="102"/>
-                <w:sz w:val="22"/>
+                <w:szCs w:val="24"/>
               </w:rPr>
               <w:t>${certda}</w:t>
             </w:r>
@@ -4339,11 +4335,11 @@
               <w:rPr>
                 <w:rFonts w:eastAsia="Arial"/>
                 <w:w w:val="102"/>
-                <w:sz w:val="22"/>
+                <w:szCs w:val="24"/>
               </w:rPr>
               <w:fldChar w:fldCharType="end"/>
             </w:r>
-            <w:bookmarkEnd w:id="7"/>
+            <w:bookmarkEnd w:id="8"/>
           </w:p>
         </w:tc>
         <w:tc>
@@ -4364,7 +4360,7 @@
                 <w:sz w:val="22"/>
               </w:rPr>
             </w:pPr>
-            <w:bookmarkStart w:id="8" w:name="Text11"/>
+            <w:bookmarkStart w:id="9" w:name="Text11"/>
           </w:p>
         </w:tc>
         <w:tc>
@@ -4427,7 +4423,7 @@
             </w:pPr>
           </w:p>
         </w:tc>
-        <w:bookmarkEnd w:id="8"/>
+        <w:bookmarkEnd w:id="9"/>
         <w:tc>
           <w:tcPr>
             <w:tcW w:w="2031" w:type="dxa"/>
@@ -4584,8 +4580,7 @@
               <w:rPr>
                 <w:rFonts w:eastAsia="Arial"/>
                 <w:w w:val="103"/>
-                <w:sz w:val="18"/>
-                <w:szCs w:val="18"/>
+                <w:szCs w:val="24"/>
               </w:rPr>
               <w:fldChar w:fldCharType="begin">
                 <w:ffData>
@@ -4599,13 +4594,12 @@
                 </w:ffData>
               </w:fldChar>
             </w:r>
-            <w:bookmarkStart w:id="9" w:name="Text18"/>
+            <w:bookmarkStart w:id="10" w:name="Text18"/>
             <w:r>
               <w:rPr>
                 <w:rFonts w:eastAsia="Arial"/>
                 <w:w w:val="103"/>
-                <w:sz w:val="18"/>
-                <w:szCs w:val="18"/>
+                <w:szCs w:val="24"/>
               </w:rPr>
               <w:instrText xml:space="preserve"> FORMTEXT </w:instrText>
             </w:r>
@@ -4613,16 +4607,14 @@
               <w:rPr>
                 <w:rFonts w:eastAsia="Arial"/>
                 <w:w w:val="103"/>
-                <w:sz w:val="18"/>
-                <w:szCs w:val="18"/>
+                <w:szCs w:val="24"/>
               </w:rPr>
             </w:r>
             <w:r>
               <w:rPr>
                 <w:rFonts w:eastAsia="Arial"/>
                 <w:w w:val="103"/>
-                <w:sz w:val="18"/>
-                <w:szCs w:val="18"/>
+                <w:szCs w:val="24"/>
               </w:rPr>
               <w:fldChar w:fldCharType="separate"/>
             </w:r>
@@ -4631,8 +4623,7 @@
                 <w:rFonts w:eastAsia="Arial"/>
                 <w:noProof/>
                 <w:w w:val="103"/>
-                <w:sz w:val="18"/>
-                <w:szCs w:val="18"/>
+                <w:szCs w:val="24"/>
               </w:rPr>
               <w:t>${leiter_name}</w:t>
             </w:r>
@@ -4640,12 +4631,11 @@
               <w:rPr>
                 <w:rFonts w:eastAsia="Arial"/>
                 <w:w w:val="103"/>
-                <w:sz w:val="18"/>
-                <w:szCs w:val="18"/>
+                <w:szCs w:val="24"/>
               </w:rPr>
               <w:fldChar w:fldCharType="end"/>
             </w:r>
-            <w:bookmarkEnd w:id="9"/>
+            <w:bookmarkEnd w:id="10"/>
             <w:r>
               <w:rPr>
                 <w:rFonts w:eastAsia="Arial"/>
@@ -4750,8 +4740,7 @@
             </w:pPr>
             <w:r>
               <w:rPr>
-                <w:sz w:val="18"/>
-                <w:szCs w:val="18"/>
+                <w:szCs w:val="24"/>
               </w:rPr>
               <w:fldChar w:fldCharType="begin">
                 <w:ffData>
@@ -4765,61 +4754,52 @@
                 </w:ffData>
               </w:fldChar>
             </w:r>
-            <w:bookmarkStart w:id="10" w:name="Text19"/>
-            <w:r>
-              <w:rPr>
-                <w:sz w:val="18"/>
-                <w:szCs w:val="18"/>
+            <w:bookmarkStart w:id="11" w:name="Text19"/>
+            <w:r>
+              <w:rPr>
+                <w:szCs w:val="24"/>
               </w:rPr>
               <w:instrText xml:space="preserve"> FORMTEXT </w:instrText>
             </w:r>
             <w:r>
               <w:rPr>
-                <w:sz w:val="18"/>
-                <w:szCs w:val="18"/>
-              </w:rPr>
-            </w:r>
-            <w:r>
-              <w:rPr>
-                <w:sz w:val="18"/>
-                <w:szCs w:val="18"/>
+                <w:szCs w:val="24"/>
+              </w:rPr>
+            </w:r>
+            <w:r>
+              <w:rPr>
+                <w:szCs w:val="24"/>
               </w:rPr>
               <w:fldChar w:fldCharType="separate"/>
             </w:r>
             <w:r>
               <w:rPr>
                 <w:noProof/>
-                <w:sz w:val="18"/>
-                <w:szCs w:val="18"/>
+                <w:szCs w:val="24"/>
               </w:rPr>
               <w:t>${</w:t>
             </w:r>
             <w:r>
               <w:rPr>
                 <w:noProof/>
-                <w:sz w:val="18"/>
-                <w:szCs w:val="18"/>
+                <w:szCs w:val="24"/>
               </w:rPr>
               <w:t>gruppen_leiter</w:t>
             </w:r>
-            <w:bookmarkStart w:id="11" w:name="_GoBack"/>
+            <w:r>
+              <w:rPr>
+                <w:noProof/>
+                <w:szCs w:val="24"/>
+              </w:rPr>
+              <w:t>_name}</w:t>
+            </w:r>
+            <w:r>
+              <w:rPr>
+                <w:szCs w:val="24"/>
+              </w:rPr>
+              <w:fldChar w:fldCharType="end"/>
+            </w:r>
             <w:bookmarkEnd w:id="11"/>
-            <w:r>
-              <w:rPr>
-                <w:noProof/>
-                <w:sz w:val="18"/>
-                <w:szCs w:val="18"/>
-              </w:rPr>
-              <w:t>_name}</w:t>
-            </w:r>
-            <w:r>
-              <w:rPr>
-                <w:sz w:val="18"/>
-                <w:szCs w:val="18"/>
-              </w:rPr>
-              <w:fldChar w:fldCharType="end"/>
-            </w:r>
-            <w:bookmarkEnd w:id="10"/>
             <w:r>
               <w:rPr>
                 <w:sz w:val="18"/>
@@ -7456,6 +7436,7 @@
     <w:rsid w:val="00782480"/>
     <w:rsid w:val="00841E25"/>
     <w:rsid w:val="0087579F"/>
+    <w:rsid w:val="00890B23"/>
     <w:rsid w:val="00EA5339"/>
     <w:rsid w:val="00F871EC"/>
   </w:rsids>

</xml_diff>